<commit_message>
edited Paintingproblem, added pi-version, edited presentation executable and source code
</commit_message>
<xml_diff>
--- a/Fortran/Ausarbeitung/AusarbeitungCorrected.docx
+++ b/Fortran/Ausarbeitung/AusarbeitungCorrected.docx
@@ -65,34 +65,14 @@
           <w:lang w:val="en-US"/>
         </w:rPr>
       </w:pPr>
-      <w:proofErr w:type="spellStart"/>
-      <w:r>
-        <w:rPr>
-          <w:sz w:val="22"/>
-          <w:szCs w:val="22"/>
-          <w:lang w:val="en-US"/>
-        </w:rPr>
-        <w:t>Toygun</w:t>
-      </w:r>
-      <w:proofErr w:type="spellEnd"/>
-      <w:r>
-        <w:rPr>
-          <w:sz w:val="22"/>
-          <w:szCs w:val="22"/>
-          <w:lang w:val="en-US"/>
-        </w:rPr>
-        <w:t xml:space="preserve"> </w:t>
-      </w:r>
-      <w:proofErr w:type="spellStart"/>
-      <w:r>
-        <w:rPr>
-          <w:sz w:val="22"/>
-          <w:szCs w:val="22"/>
-          <w:lang w:val="en-US"/>
-        </w:rPr>
-        <w:t>Ejder</w:t>
-      </w:r>
-      <w:proofErr w:type="spellEnd"/>
+      <w:r>
+        <w:rPr>
+          <w:sz w:val="22"/>
+          <w:szCs w:val="22"/>
+          <w:lang w:val="en-US"/>
+        </w:rPr>
+        <w:t>Toygun Ejder</w:t>
+      </w:r>
     </w:p>
     <w:p>
       <w:pPr>
@@ -200,6 +180,15 @@
         </w:rPr>
         <w:t>leads to learning a modernized language. However, understanding how programming languages evolved in the past decades, will lay a great foundation to comprehend certain concepts, which are still relevant to this day in the field of computer science. This allows us to gain insights into how to improve coding in the future. Fortran, Lisp and ALGOL 60 all contributed indispensable features, even though they had limitations.</w:t>
       </w:r>
+      <w:r>
+        <w:rPr>
+          <w:bCs/>
+          <w:sz w:val="22"/>
+          <w:szCs w:val="22"/>
+          <w:lang w:val="en-US"/>
+        </w:rPr>
+        <w:t xml:space="preserve"> In order to gain an insight into how programming languages evolved, this paper focuses on three major contributors to high-level programming.</w:t>
+      </w:r>
     </w:p>
     <w:p>
       <w:pPr>
@@ -217,45 +206,82 @@
     <w:p>
       <w:pPr>
         <w:pStyle w:val="StandardWeb"/>
-        <w:spacing w:before="0" w:beforeAutospacing="0" w:after="0" w:afterAutospacing="0" w:line="312" w:lineRule="auto"/>
-        <w:jc w:val="both"/>
-        <w:rPr>
-          <w:b/>
-          <w:bCs/>
-          <w:sz w:val="22"/>
-          <w:szCs w:val="22"/>
-          <w:lang w:val="en-US"/>
-        </w:rPr>
-      </w:pPr>
-      <w:r>
+        <w:spacing w:before="0" w:beforeAutospacing="0" w:after="0" w:afterAutospacing="0"/>
         <w:rPr>
           <w:b/>
           <w:bCs/>
           <w:sz w:val="30"/>
           <w:szCs w:val="30"/>
-          <w:lang w:val="en-US"/>
-        </w:rPr>
-        <w:t>1</w:t>
-      </w:r>
+        </w:rPr>
+      </w:pPr>
       <w:r>
         <w:rPr>
           <w:b/>
           <w:bCs/>
           <w:sz w:val="30"/>
           <w:szCs w:val="30"/>
-          <w:lang w:val="en-US"/>
-        </w:rPr>
-        <w:t>.</w:t>
-      </w:r>
+        </w:rPr>
+        <w:t>1. Introduction</w:t>
+      </w:r>
+    </w:p>
+    <w:p>
+      <w:pPr>
+        <w:pStyle w:val="StandardWeb"/>
+        <w:spacing w:before="0" w:beforeAutospacing="0" w:after="0" w:afterAutospacing="0"/>
+        <w:rPr>
+          <w:bCs/>
+          <w:sz w:val="22"/>
+          <w:szCs w:val="22"/>
+        </w:rPr>
+      </w:pPr>
+      <w:r>
+        <w:rPr>
+          <w:bCs/>
+          <w:sz w:val="22"/>
+          <w:szCs w:val="22"/>
+        </w:rPr>
+        <w:t>[Hier Text e</w:t>
+      </w:r>
+      <w:r>
+        <w:rPr>
+          <w:bCs/>
+          <w:sz w:val="22"/>
+          <w:szCs w:val="22"/>
+        </w:rPr>
+        <w:t>infügen]</w:t>
+      </w:r>
+    </w:p>
+    <w:p>
+      <w:pPr>
+        <w:pStyle w:val="StandardWeb"/>
+        <w:spacing w:before="0" w:beforeAutospacing="0" w:after="0" w:afterAutospacing="0"/>
+        <w:rPr>
+          <w:bCs/>
+          <w:sz w:val="22"/>
+          <w:szCs w:val="22"/>
+        </w:rPr>
+      </w:pPr>
+    </w:p>
+    <w:p>
+      <w:pPr>
+        <w:pStyle w:val="StandardWeb"/>
+        <w:spacing w:before="0" w:beforeAutospacing="0" w:after="0" w:afterAutospacing="0" w:line="312" w:lineRule="auto"/>
+        <w:jc w:val="both"/>
+        <w:rPr>
+          <w:b/>
+          <w:bCs/>
+          <w:sz w:val="22"/>
+          <w:szCs w:val="22"/>
+        </w:rPr>
+      </w:pPr>
       <w:r>
         <w:rPr>
           <w:b/>
           <w:bCs/>
           <w:sz w:val="30"/>
           <w:szCs w:val="30"/>
-          <w:lang w:val="en-US"/>
-        </w:rPr>
-        <w:t xml:space="preserve"> </w:t>
+        </w:rPr>
+        <w:t>2</w:t>
       </w:r>
       <w:r>
         <w:rPr>
@@ -263,9 +289,8 @@
           <w:bCs/>
           <w:sz w:val="30"/>
           <w:szCs w:val="30"/>
-          <w:lang w:val="en-US"/>
-        </w:rPr>
-        <w:t>Fortran</w:t>
+        </w:rPr>
+        <w:t>. Fortran</w:t>
       </w:r>
     </w:p>
     <w:p>
@@ -409,25 +434,7 @@
           <w:szCs w:val="22"/>
           <w:lang w:val="en-US"/>
         </w:rPr>
-        <w:t xml:space="preserve">Fortran consists of numerous versions, which have added support for structured programming (FORTRAN 77), array programming, modular </w:t>
-      </w:r>
-      <w:proofErr w:type="gramStart"/>
-      <w:r>
-        <w:rPr>
-          <w:sz w:val="22"/>
-          <w:szCs w:val="22"/>
-          <w:lang w:val="en-US"/>
-        </w:rPr>
-        <w:t>programming</w:t>
-      </w:r>
-      <w:proofErr w:type="gramEnd"/>
-      <w:r>
-        <w:rPr>
-          <w:sz w:val="22"/>
-          <w:szCs w:val="22"/>
-          <w:lang w:val="en-US"/>
-        </w:rPr>
-        <w:t xml:space="preserve"> and generic programming (Fortran 90), high performance (Fortran 95), object-oriented programming since 2003 and concurrent programming in 2008</w:t>
+        <w:t>Fortran consists of numerous versions, which have added support for structured programming (FORTRAN 77), array programming, modular programming and generic programming (Fortran 90), high performance (Fortran 95), object-oriented programming since 2003 and concurrent programming in 2008</w:t>
       </w:r>
       <w:r>
         <w:rPr>
@@ -475,25 +482,7 @@
           <w:szCs w:val="22"/>
           <w:lang w:val="en-US"/>
         </w:rPr>
-        <w:t xml:space="preserve">Fortran is still used today for programming scientific and engineering applications. It is the primary language for some of the most intensive supercomputing tasks, such as weather forecasting, nuclear </w:t>
-      </w:r>
-      <w:proofErr w:type="gramStart"/>
-      <w:r>
-        <w:rPr>
-          <w:sz w:val="22"/>
-          <w:szCs w:val="22"/>
-          <w:lang w:val="en-US"/>
-        </w:rPr>
-        <w:t>security</w:t>
-      </w:r>
-      <w:proofErr w:type="gramEnd"/>
-      <w:r>
-        <w:rPr>
-          <w:sz w:val="22"/>
-          <w:szCs w:val="22"/>
-          <w:lang w:val="en-US"/>
-        </w:rPr>
-        <w:t xml:space="preserve"> and medicine [</w:t>
+        <w:t>Fortran is still used today for programming scientific and engineering applications. It is the primary language for some of the most intensive supercomputing tasks, such as weather forecasting, nuclear security and medicine [</w:t>
       </w:r>
       <w:r>
         <w:rPr>
@@ -545,25 +534,7 @@
           <w:szCs w:val="22"/>
           <w:lang w:val="en-US"/>
         </w:rPr>
-        <w:t xml:space="preserve"> is short for "Formula Translation</w:t>
-      </w:r>
-      <w:proofErr w:type="gramStart"/>
-      <w:r>
-        <w:rPr>
-          <w:sz w:val="22"/>
-          <w:szCs w:val="22"/>
-          <w:lang w:val="en-US"/>
-        </w:rPr>
-        <w:t>", because</w:t>
-      </w:r>
-      <w:proofErr w:type="gramEnd"/>
-      <w:r>
-        <w:rPr>
-          <w:sz w:val="22"/>
-          <w:szCs w:val="22"/>
-          <w:lang w:val="en-US"/>
-        </w:rPr>
-        <w:t xml:space="preserve"> it was designed to allow easy translation of math formulas into code.</w:t>
+        <w:t xml:space="preserve"> is short for "Formula Translation", because it was designed to allow easy translation of math formulas into code.</w:t>
       </w:r>
       <w:r>
         <w:rPr>
@@ -679,6 +650,26 @@
         <w:spacing w:before="0" w:beforeAutospacing="0" w:after="0" w:afterAutospacing="0"/>
         <w:jc w:val="both"/>
         <w:rPr>
+          <w:sz w:val="22"/>
+          <w:szCs w:val="22"/>
+          <w:lang w:val="en-US"/>
+        </w:rPr>
+      </w:pPr>
+      <w:r>
+        <w:rPr>
+          <w:sz w:val="22"/>
+          <w:szCs w:val="22"/>
+          <w:lang w:val="en-US"/>
+        </w:rPr>
+        <w:t>Fortran influenced many programming languages by employing clever strategies, which still can be seen today. For example, almost every modern language like Python, Java, C, Kotlin and R features control structures, variables, operators, functions, and Arrays.</w:t>
+      </w:r>
+    </w:p>
+    <w:p>
+      <w:pPr>
+        <w:pStyle w:val="StandardWeb"/>
+        <w:spacing w:before="0" w:beforeAutospacing="0" w:after="0" w:afterAutospacing="0"/>
+        <w:jc w:val="both"/>
+        <w:rPr>
           <w:b/>
           <w:sz w:val="30"/>
           <w:szCs w:val="30"/>
@@ -761,6 +752,7 @@
           <w:szCs w:val="22"/>
           <w:lang w:val="en-US"/>
         </w:rPr>
+        <w:lastRenderedPageBreak/>
         <w:t>A Fortran program consists of a main program</w:t>
       </w:r>
       <w:r>
@@ -819,7 +811,31 @@
           <w:szCs w:val="22"/>
           <w:lang w:val="en-US"/>
         </w:rPr>
-        <w:t>, again followed by the name of the program</w:t>
+        <w:t>, again followed by</w:t>
+      </w:r>
+      <w:r>
+        <w:rPr>
+          <w:sz w:val="22"/>
+          <w:szCs w:val="22"/>
+          <w:lang w:val="en-US"/>
+        </w:rPr>
+        <w:t xml:space="preserve"> its</w:t>
+      </w:r>
+      <w:r>
+        <w:rPr>
+          <w:sz w:val="22"/>
+          <w:szCs w:val="22"/>
+          <w:lang w:val="en-US"/>
+        </w:rPr>
+        <w:t xml:space="preserve"> name</w:t>
+      </w:r>
+      <w:r>
+        <w:rPr>
+          <w:sz w:val="22"/>
+          <w:szCs w:val="22"/>
+          <w:lang w:val="en-US"/>
+        </w:rPr>
+        <w:t>.</w:t>
       </w:r>
       <w:r>
         <w:rPr>
@@ -916,10 +932,8 @@
           <w:szCs w:val="22"/>
           <w:lang w:val="en-US"/>
         </w:rPr>
-        <w:t xml:space="preserve">program </w:t>
-      </w:r>
-      <w:proofErr w:type="spellStart"/>
-      <w:proofErr w:type="gramStart"/>
+        <w:t>program helloworld</w:t>
+      </w:r>
       <w:r>
         <w:rPr>
           <w:i/>
@@ -927,9 +941,8 @@
           <w:szCs w:val="22"/>
           <w:lang w:val="en-US"/>
         </w:rPr>
-        <w:t>helloworld</w:t>
-      </w:r>
-      <w:proofErr w:type="spellEnd"/>
+        <w:t xml:space="preserve"> </w:t>
+      </w:r>
       <w:r>
         <w:rPr>
           <w:i/>
@@ -937,7 +950,7 @@
           <w:szCs w:val="22"/>
           <w:lang w:val="en-US"/>
         </w:rPr>
-        <w:t xml:space="preserve"> </w:t>
+        <w:t xml:space="preserve">! </w:t>
       </w:r>
       <w:r>
         <w:rPr>
@@ -946,9 +959,8 @@
           <w:szCs w:val="22"/>
           <w:lang w:val="en-US"/>
         </w:rPr>
-        <w:t>!</w:t>
-      </w:r>
-      <w:proofErr w:type="gramEnd"/>
+        <w:t>C</w:t>
+      </w:r>
       <w:r>
         <w:rPr>
           <w:i/>
@@ -956,7 +968,7 @@
           <w:szCs w:val="22"/>
           <w:lang w:val="en-US"/>
         </w:rPr>
-        <w:t xml:space="preserve"> </w:t>
+        <w:t>omment</w:t>
       </w:r>
       <w:r>
         <w:rPr>
@@ -965,37 +977,8 @@
           <w:szCs w:val="22"/>
           <w:lang w:val="en-US"/>
         </w:rPr>
-        <w:t>C</w:t>
-      </w:r>
-      <w:r>
-        <w:rPr>
-          <w:i/>
-          <w:sz w:val="22"/>
-          <w:szCs w:val="22"/>
-          <w:lang w:val="en-US"/>
-        </w:rPr>
-        <w:t>omment</w:t>
-      </w:r>
-      <w:r>
-        <w:rPr>
-          <w:i/>
-          <w:sz w:val="22"/>
-          <w:szCs w:val="22"/>
-          <w:lang w:val="en-US"/>
-        </w:rPr>
-        <w:t xml:space="preserve">s start with an “!” and are equivalent to “//” in </w:t>
-      </w:r>
-      <w:proofErr w:type="gramStart"/>
-      <w:r>
-        <w:rPr>
-          <w:i/>
-          <w:sz w:val="22"/>
-          <w:szCs w:val="22"/>
-          <w:lang w:val="en-US"/>
-        </w:rPr>
-        <w:t>Java</w:t>
-      </w:r>
-      <w:proofErr w:type="gramEnd"/>
+        <w:t>s start with an “!” and are equivalent to “//” in Java</w:t>
+      </w:r>
     </w:p>
     <w:p>
       <w:pPr>
@@ -1038,20 +1021,8 @@
           <w:szCs w:val="22"/>
           <w:lang w:val="en-US"/>
         </w:rPr>
-        <w:lastRenderedPageBreak/>
-        <w:t xml:space="preserve">end program </w:t>
-      </w:r>
-      <w:proofErr w:type="spellStart"/>
-      <w:r>
-        <w:rPr>
-          <w:i/>
-          <w:sz w:val="22"/>
-          <w:szCs w:val="22"/>
-          <w:lang w:val="en-US"/>
-        </w:rPr>
-        <w:t>helloworld</w:t>
-      </w:r>
-      <w:proofErr w:type="spellEnd"/>
+        <w:t>end program helloworld</w:t>
+      </w:r>
     </w:p>
     <w:p>
       <w:pPr>
@@ -1155,7 +1126,106 @@
           <w:szCs w:val="22"/>
           <w:lang w:val="en-US"/>
         </w:rPr>
-        <w:t>.</w:t>
+        <w:t xml:space="preserve">. </w:t>
+      </w:r>
+      <w:r>
+        <w:rPr>
+          <w:sz w:val="22"/>
+          <w:szCs w:val="22"/>
+          <w:lang w:val="en-US"/>
+        </w:rPr>
+        <w:t>Fortran’s</w:t>
+      </w:r>
+      <w:r>
+        <w:rPr>
+          <w:sz w:val="22"/>
+          <w:szCs w:val="22"/>
+          <w:lang w:val="en-US"/>
+        </w:rPr>
+        <w:t xml:space="preserve"> data types can be divided into two categories. While intrinsic types are provided by the compiler. Derived types are user-defined.</w:t>
+      </w:r>
+      <w:r>
+        <w:rPr>
+          <w:sz w:val="22"/>
+          <w:szCs w:val="22"/>
+          <w:lang w:val="en-US"/>
+        </w:rPr>
+        <w:t xml:space="preserve"> Fortran’s</w:t>
+      </w:r>
+      <w:r>
+        <w:rPr>
+          <w:sz w:val="22"/>
+          <w:szCs w:val="22"/>
+          <w:lang w:val="en-US"/>
+        </w:rPr>
+        <w:t xml:space="preserve"> intrinsic Types are </w:t>
+      </w:r>
+      <w:r>
+        <w:rPr>
+          <w:i/>
+          <w:sz w:val="22"/>
+          <w:szCs w:val="22"/>
+          <w:lang w:val="en-US"/>
+        </w:rPr>
+        <w:t>Integer, Real, Complex, Logical</w:t>
+      </w:r>
+      <w:r>
+        <w:rPr>
+          <w:sz w:val="22"/>
+          <w:szCs w:val="22"/>
+          <w:lang w:val="en-US"/>
+        </w:rPr>
+        <w:t xml:space="preserve"> and </w:t>
+      </w:r>
+      <w:r>
+        <w:rPr>
+          <w:i/>
+          <w:sz w:val="22"/>
+          <w:szCs w:val="22"/>
+          <w:lang w:val="en-US"/>
+        </w:rPr>
+        <w:t>Character</w:t>
+      </w:r>
+      <w:r>
+        <w:rPr>
+          <w:sz w:val="22"/>
+          <w:szCs w:val="22"/>
+          <w:lang w:val="en-US"/>
+        </w:rPr>
+        <w:t xml:space="preserve">. The number of bytes used by these types can be specified with the </w:t>
+      </w:r>
+      <w:r>
+        <w:rPr>
+          <w:sz w:val="22"/>
+          <w:szCs w:val="22"/>
+          <w:lang w:val="en-US"/>
+        </w:rPr>
+        <w:t>“</w:t>
+      </w:r>
+      <w:r>
+        <w:rPr>
+          <w:i/>
+          <w:sz w:val="22"/>
+          <w:szCs w:val="22"/>
+          <w:lang w:val="en-US"/>
+        </w:rPr>
+        <w:t>kind</w:t>
+      </w:r>
+      <w:r>
+        <w:rPr>
+          <w:sz w:val="22"/>
+          <w:szCs w:val="22"/>
+          <w:lang w:val="en-US"/>
+        </w:rPr>
+        <w:t xml:space="preserve">” </w:t>
+      </w:r>
+      <w:r>
+        <w:rPr>
+          <w:sz w:val="22"/>
+          <w:szCs w:val="22"/>
+          <w:lang w:val="en-US"/>
+        </w:rPr>
+        <w:t>keyword.</w:t>
       </w:r>
       <w:r>
         <w:rPr>
@@ -1171,31 +1241,31 @@
           <w:szCs w:val="22"/>
           <w:lang w:val="en-US"/>
         </w:rPr>
-        <w:t>Fortran’s</w:t>
-      </w:r>
-      <w:r>
-        <w:rPr>
-          <w:sz w:val="22"/>
-          <w:szCs w:val="22"/>
-          <w:lang w:val="en-US"/>
-        </w:rPr>
-        <w:t xml:space="preserve"> data types can be divided into two categories. While intrinsic types are provided by the compiler. Derived types are user-defined.</w:t>
-      </w:r>
-      <w:r>
-        <w:rPr>
-          <w:sz w:val="22"/>
-          <w:szCs w:val="22"/>
-          <w:lang w:val="en-US"/>
-        </w:rPr>
-        <w:t xml:space="preserve"> Fortran’s</w:t>
-      </w:r>
-      <w:r>
-        <w:rPr>
-          <w:sz w:val="22"/>
-          <w:szCs w:val="22"/>
-          <w:lang w:val="en-US"/>
-        </w:rPr>
-        <w:t xml:space="preserve"> intrinsic Types are </w:t>
+        <w:t>Complex is used to store complex numbers, which consist of a real and an imaginary part</w:t>
+      </w:r>
+      <w:r>
+        <w:rPr>
+          <w:sz w:val="22"/>
+          <w:szCs w:val="22"/>
+          <w:lang w:val="en-US"/>
+        </w:rPr>
+        <w:t xml:space="preserve"> and</w:t>
+      </w:r>
+      <w:r>
+        <w:rPr>
+          <w:sz w:val="22"/>
+          <w:szCs w:val="22"/>
+          <w:lang w:val="en-US"/>
+        </w:rPr>
+        <w:t xml:space="preserve"> can be declared with the complex keyword. The real and imaginary part can be accessed with the </w:t>
+      </w:r>
+      <w:r>
+        <w:rPr>
+          <w:sz w:val="22"/>
+          <w:szCs w:val="22"/>
+          <w:lang w:val="en-US"/>
+        </w:rPr>
+        <w:t>“</w:t>
       </w:r>
       <w:r>
         <w:rPr>
@@ -1204,7 +1274,16 @@
           <w:szCs w:val="22"/>
           <w:lang w:val="en-US"/>
         </w:rPr>
-        <w:t>Integer, Real, Complex, Logical</w:t>
+        <w:t>real</w:t>
+      </w:r>
+      <w:r>
+        <w:rPr>
+          <w:i/>
+          <w:sz w:val="22"/>
+          <w:szCs w:val="22"/>
+          <w:lang w:val="en-US"/>
+        </w:rPr>
+        <w:t>”</w:t>
       </w:r>
       <w:r>
         <w:rPr>
@@ -1216,139 +1295,21 @@
       </w:r>
       <w:r>
         <w:rPr>
+          <w:sz w:val="22"/>
+          <w:szCs w:val="22"/>
+          <w:lang w:val="en-US"/>
+        </w:rPr>
+        <w:t>“</w:t>
+      </w:r>
+      <w:r>
+        <w:rPr>
           <w:i/>
           <w:sz w:val="22"/>
           <w:szCs w:val="22"/>
           <w:lang w:val="en-US"/>
         </w:rPr>
-        <w:t>Character</w:t>
-      </w:r>
-      <w:r>
-        <w:rPr>
-          <w:sz w:val="22"/>
-          <w:szCs w:val="22"/>
-          <w:lang w:val="en-US"/>
-        </w:rPr>
-        <w:t xml:space="preserve">. The number of bytes used by these types can be specified with the </w:t>
-      </w:r>
-      <w:r>
-        <w:rPr>
-          <w:sz w:val="22"/>
-          <w:szCs w:val="22"/>
-          <w:lang w:val="en-US"/>
-        </w:rPr>
-        <w:t>“</w:t>
-      </w:r>
-      <w:r>
-        <w:rPr>
-          <w:i/>
-          <w:sz w:val="22"/>
-          <w:szCs w:val="22"/>
-          <w:lang w:val="en-US"/>
-        </w:rPr>
-        <w:t>kind</w:t>
-      </w:r>
-      <w:r>
-        <w:rPr>
-          <w:sz w:val="22"/>
-          <w:szCs w:val="22"/>
-          <w:lang w:val="en-US"/>
-        </w:rPr>
-        <w:t xml:space="preserve">” </w:t>
-      </w:r>
-      <w:r>
-        <w:rPr>
-          <w:sz w:val="22"/>
-          <w:szCs w:val="22"/>
-          <w:lang w:val="en-US"/>
-        </w:rPr>
-        <w:t>keyword.</w:t>
-      </w:r>
-      <w:r>
-        <w:rPr>
-          <w:sz w:val="22"/>
-          <w:szCs w:val="22"/>
-          <w:lang w:val="en-US"/>
-        </w:rPr>
-        <w:t xml:space="preserve"> </w:t>
-      </w:r>
-      <w:r>
-        <w:rPr>
-          <w:sz w:val="22"/>
-          <w:szCs w:val="22"/>
-          <w:lang w:val="en-US"/>
-        </w:rPr>
-        <w:t>Complex is used to store complex numbers, which consist of a real and an imaginary part</w:t>
-      </w:r>
-      <w:r>
-        <w:rPr>
-          <w:sz w:val="22"/>
-          <w:szCs w:val="22"/>
-          <w:lang w:val="en-US"/>
-        </w:rPr>
-        <w:t xml:space="preserve"> and</w:t>
-      </w:r>
-      <w:r>
-        <w:rPr>
-          <w:sz w:val="22"/>
-          <w:szCs w:val="22"/>
-          <w:lang w:val="en-US"/>
-        </w:rPr>
-        <w:t xml:space="preserve"> can be declared with the complex keyword. The real and imaginary part can be accessed with the </w:t>
-      </w:r>
-      <w:r>
-        <w:rPr>
-          <w:sz w:val="22"/>
-          <w:szCs w:val="22"/>
-          <w:lang w:val="en-US"/>
-        </w:rPr>
-        <w:t>“</w:t>
-      </w:r>
-      <w:r>
-        <w:rPr>
-          <w:i/>
-          <w:sz w:val="22"/>
-          <w:szCs w:val="22"/>
-          <w:lang w:val="en-US"/>
-        </w:rPr>
-        <w:t>real</w:t>
-      </w:r>
-      <w:r>
-        <w:rPr>
-          <w:i/>
-          <w:sz w:val="22"/>
-          <w:szCs w:val="22"/>
-          <w:lang w:val="en-US"/>
-        </w:rPr>
-        <w:t>”</w:t>
-      </w:r>
-      <w:r>
-        <w:rPr>
-          <w:sz w:val="22"/>
-          <w:szCs w:val="22"/>
-          <w:lang w:val="en-US"/>
-        </w:rPr>
-        <w:t xml:space="preserve"> and </w:t>
-      </w:r>
-      <w:r>
-        <w:rPr>
-          <w:sz w:val="22"/>
-          <w:szCs w:val="22"/>
-          <w:lang w:val="en-US"/>
-        </w:rPr>
-        <w:t>“</w:t>
-      </w:r>
-      <w:proofErr w:type="spellStart"/>
-      <w:r>
-        <w:rPr>
-          <w:i/>
-          <w:sz w:val="22"/>
-          <w:szCs w:val="22"/>
-          <w:lang w:val="en-US"/>
-        </w:rPr>
         <w:t>aimag</w:t>
       </w:r>
-      <w:proofErr w:type="spellEnd"/>
       <w:r>
         <w:rPr>
           <w:sz w:val="22"/>
@@ -1681,7 +1642,6 @@
                 <w:lang w:val="en-US"/>
               </w:rPr>
             </w:pPr>
-            <w:proofErr w:type="spellStart"/>
             <w:r>
               <w:rPr>
                 <w:sz w:val="22"/>
@@ -1690,7 +1650,6 @@
               </w:rPr>
               <w:t>boolean</w:t>
             </w:r>
-            <w:proofErr w:type="spellEnd"/>
           </w:p>
         </w:tc>
         <w:tc>
@@ -1708,23 +1667,13 @@
                 <w:lang w:val="en-US"/>
               </w:rPr>
             </w:pPr>
-            <w:proofErr w:type="gramStart"/>
-            <w:r>
-              <w:rPr>
-                <w:sz w:val="22"/>
-                <w:szCs w:val="22"/>
-                <w:lang w:val="en-US"/>
-              </w:rPr>
-              <w:t>.true</w:t>
-            </w:r>
-            <w:proofErr w:type="gramEnd"/>
-            <w:r>
-              <w:rPr>
-                <w:sz w:val="22"/>
-                <w:szCs w:val="22"/>
-                <w:lang w:val="en-US"/>
-              </w:rPr>
-              <w:t>. instead of true</w:t>
+            <w:r>
+              <w:rPr>
+                <w:sz w:val="22"/>
+                <w:szCs w:val="22"/>
+                <w:lang w:val="en-US"/>
+              </w:rPr>
+              <w:t>.true. instead of true</w:t>
             </w:r>
           </w:p>
         </w:tc>
@@ -1809,7 +1758,23 @@
                 <w:szCs w:val="22"/>
                 <w:lang w:val="en-US"/>
               </w:rPr>
-              <w:t>Length of String can be specified</w:t>
+              <w:t xml:space="preserve">Length of String </w:t>
+            </w:r>
+            <w:r>
+              <w:rPr>
+                <w:sz w:val="22"/>
+                <w:szCs w:val="22"/>
+                <w:lang w:val="en-US"/>
+              </w:rPr>
+              <w:t>must</w:t>
+            </w:r>
+            <w:r>
+              <w:rPr>
+                <w:sz w:val="22"/>
+                <w:szCs w:val="22"/>
+                <w:lang w:val="en-US"/>
+              </w:rPr>
+              <w:t xml:space="preserve"> be specified</w:t>
             </w:r>
           </w:p>
         </w:tc>
@@ -1883,25 +1848,7 @@
           <w:szCs w:val="22"/>
           <w:lang w:val="en-US"/>
         </w:rPr>
-        <w:t xml:space="preserve">imilarly to Java, variables in Fortran are declared with the object type followed by </w:t>
-      </w:r>
-      <w:proofErr w:type="gramStart"/>
-      <w:r>
-        <w:rPr>
-          <w:sz w:val="22"/>
-          <w:szCs w:val="22"/>
-          <w:lang w:val="en-US"/>
-        </w:rPr>
-        <w:t>"::</w:t>
-      </w:r>
-      <w:proofErr w:type="gramEnd"/>
-      <w:r>
-        <w:rPr>
-          <w:sz w:val="22"/>
-          <w:szCs w:val="22"/>
-          <w:lang w:val="en-US"/>
-        </w:rPr>
-        <w:t>" and the name of the variable.</w:t>
+        <w:t>imilarly to Java, variables in Fortran are declared with the object type followed by "::" and the name of the variable.</w:t>
       </w:r>
       <w:r>
         <w:rPr>
@@ -1932,7 +1879,6 @@
           <w:lang w:val="en-US"/>
         </w:rPr>
       </w:pPr>
-      <w:proofErr w:type="gramStart"/>
       <w:r>
         <w:rPr>
           <w:i/>
@@ -1940,17 +1886,7 @@
           <w:szCs w:val="22"/>
           <w:lang w:val="en-US"/>
         </w:rPr>
-        <w:t>integer :</w:t>
-      </w:r>
-      <w:proofErr w:type="gramEnd"/>
-      <w:r>
-        <w:rPr>
-          <w:i/>
-          <w:sz w:val="22"/>
-          <w:szCs w:val="22"/>
-          <w:lang w:val="en-US"/>
-        </w:rPr>
-        <w:t>: year</w:t>
+        <w:t>integer :: year</w:t>
       </w:r>
     </w:p>
     <w:p>
@@ -2006,7 +1942,6 @@
           <w:lang w:val="en-US"/>
         </w:rPr>
       </w:pPr>
-      <w:proofErr w:type="gramStart"/>
       <w:r>
         <w:rPr>
           <w:i/>
@@ -2014,17 +1949,7 @@
           <w:szCs w:val="22"/>
           <w:lang w:val="en-US"/>
         </w:rPr>
-        <w:t>integer :</w:t>
-      </w:r>
-      <w:proofErr w:type="gramEnd"/>
-      <w:r>
-        <w:rPr>
-          <w:i/>
-          <w:sz w:val="22"/>
-          <w:szCs w:val="22"/>
-          <w:lang w:val="en-US"/>
-        </w:rPr>
-        <w:t>: year = 2023</w:t>
+        <w:t>integer :: year = 2023</w:t>
       </w:r>
     </w:p>
     <w:p>
@@ -2083,27 +2008,7 @@
           <w:szCs w:val="22"/>
           <w:lang w:val="en-US"/>
         </w:rPr>
-        <w:t xml:space="preserve">real, </w:t>
-      </w:r>
-      <w:proofErr w:type="gramStart"/>
-      <w:r>
-        <w:rPr>
-          <w:i/>
-          <w:sz w:val="22"/>
-          <w:szCs w:val="22"/>
-          <w:lang w:val="en-US"/>
-        </w:rPr>
-        <w:t>parameter :</w:t>
-      </w:r>
-      <w:proofErr w:type="gramEnd"/>
-      <w:r>
-        <w:rPr>
-          <w:i/>
-          <w:sz w:val="22"/>
-          <w:szCs w:val="22"/>
-          <w:lang w:val="en-US"/>
-        </w:rPr>
-        <w:t>: pi = 3.1415926535</w:t>
+        <w:t>real, parameter :: pi = 3.1415926535</w:t>
       </w:r>
       <w:r>
         <w:rPr>
@@ -2795,7 +2700,6 @@
                 <w:lang w:val="en-US"/>
               </w:rPr>
             </w:pPr>
-            <w:proofErr w:type="gramStart"/>
             <w:r>
               <w:rPr>
                 <w:sz w:val="22"/>
@@ -2804,7 +2708,6 @@
               </w:rPr>
               <w:t>.EQ.</w:t>
             </w:r>
-            <w:proofErr w:type="gramEnd"/>
           </w:p>
         </w:tc>
         <w:tc>
@@ -2822,7 +2725,6 @@
                 <w:lang w:val="en-US"/>
               </w:rPr>
             </w:pPr>
-            <w:proofErr w:type="gramStart"/>
             <w:r>
               <w:rPr>
                 <w:sz w:val="22"/>
@@ -2831,7 +2733,6 @@
               </w:rPr>
               <w:t>.NE.</w:t>
             </w:r>
-            <w:proofErr w:type="gramEnd"/>
           </w:p>
         </w:tc>
         <w:tc>
@@ -2849,7 +2750,6 @@
                 <w:lang w:val="en-US"/>
               </w:rPr>
             </w:pPr>
-            <w:proofErr w:type="gramStart"/>
             <w:r>
               <w:rPr>
                 <w:sz w:val="22"/>
@@ -2858,7 +2758,6 @@
               </w:rPr>
               <w:t>.LT.</w:t>
             </w:r>
-            <w:proofErr w:type="gramEnd"/>
           </w:p>
         </w:tc>
         <w:tc>
@@ -2901,7 +2800,6 @@
                 <w:lang w:val="en-US"/>
               </w:rPr>
             </w:pPr>
-            <w:proofErr w:type="gramStart"/>
             <w:r>
               <w:rPr>
                 <w:sz w:val="22"/>
@@ -2910,7 +2808,6 @@
               </w:rPr>
               <w:t>.GT.</w:t>
             </w:r>
-            <w:proofErr w:type="gramEnd"/>
           </w:p>
         </w:tc>
         <w:tc>
@@ -3173,23 +3070,13 @@
                 <w:lang w:val="en-US"/>
               </w:rPr>
             </w:pPr>
-            <w:proofErr w:type="gramStart"/>
-            <w:r>
-              <w:rPr>
-                <w:sz w:val="22"/>
-                <w:szCs w:val="22"/>
-                <w:lang w:val="en-US"/>
-              </w:rPr>
-              <w:t>.NOT</w:t>
-            </w:r>
-            <w:proofErr w:type="gramEnd"/>
-            <w:r>
-              <w:rPr>
-                <w:sz w:val="22"/>
-                <w:szCs w:val="22"/>
-                <w:lang w:val="en-US"/>
-              </w:rPr>
-              <w:t>.</w:t>
+            <w:r>
+              <w:rPr>
+                <w:sz w:val="22"/>
+                <w:szCs w:val="22"/>
+                <w:lang w:val="en-US"/>
+              </w:rPr>
+              <w:t>.NOT.</w:t>
             </w:r>
           </w:p>
         </w:tc>
@@ -3208,7 +3095,6 @@
                 <w:lang w:val="en-US"/>
               </w:rPr>
             </w:pPr>
-            <w:proofErr w:type="gramStart"/>
             <w:r>
               <w:rPr>
                 <w:sz w:val="22"/>
@@ -3217,7 +3103,6 @@
               </w:rPr>
               <w:t>.AND.</w:t>
             </w:r>
-            <w:proofErr w:type="gramEnd"/>
           </w:p>
         </w:tc>
         <w:tc>
@@ -3260,23 +3145,13 @@
                 <w:lang w:val="en-US"/>
               </w:rPr>
             </w:pPr>
-            <w:proofErr w:type="gramStart"/>
-            <w:r>
-              <w:rPr>
-                <w:sz w:val="22"/>
-                <w:szCs w:val="22"/>
-                <w:lang w:val="en-US"/>
-              </w:rPr>
-              <w:t>.EQV</w:t>
-            </w:r>
-            <w:proofErr w:type="gramEnd"/>
-            <w:r>
-              <w:rPr>
-                <w:sz w:val="22"/>
-                <w:szCs w:val="22"/>
-                <w:lang w:val="en-US"/>
-              </w:rPr>
-              <w:t>.</w:t>
+            <w:r>
+              <w:rPr>
+                <w:sz w:val="22"/>
+                <w:szCs w:val="22"/>
+                <w:lang w:val="en-US"/>
+              </w:rPr>
+              <w:t>.EQV.</w:t>
             </w:r>
           </w:p>
         </w:tc>
@@ -3295,23 +3170,13 @@
                 <w:lang w:val="en-US"/>
               </w:rPr>
             </w:pPr>
-            <w:proofErr w:type="gramStart"/>
-            <w:r>
-              <w:rPr>
-                <w:sz w:val="22"/>
-                <w:szCs w:val="22"/>
-                <w:lang w:val="en-US"/>
-              </w:rPr>
-              <w:t>.NEQV</w:t>
-            </w:r>
-            <w:proofErr w:type="gramEnd"/>
-            <w:r>
-              <w:rPr>
-                <w:sz w:val="22"/>
-                <w:szCs w:val="22"/>
-                <w:lang w:val="en-US"/>
-              </w:rPr>
-              <w:t>.</w:t>
+            <w:r>
+              <w:rPr>
+                <w:sz w:val="22"/>
+                <w:szCs w:val="22"/>
+                <w:lang w:val="en-US"/>
+              </w:rPr>
+              <w:t>.NEQV.</w:t>
             </w:r>
           </w:p>
         </w:tc>
@@ -3367,6 +3232,7 @@
                 <w:szCs w:val="22"/>
                 <w:lang w:val="en-US"/>
               </w:rPr>
+              <w:lastRenderedPageBreak/>
               <w:t>Examples</w:t>
             </w:r>
           </w:p>
@@ -3547,25 +3413,7 @@
                 <w:szCs w:val="22"/>
                 <w:lang w:val="en-US"/>
               </w:rPr>
-              <w:t xml:space="preserve">9 </w:t>
-            </w:r>
-            <w:proofErr w:type="gramStart"/>
-            <w:r>
-              <w:rPr>
-                <w:sz w:val="22"/>
-                <w:szCs w:val="22"/>
-                <w:lang w:val="en-US"/>
-              </w:rPr>
-              <w:t>returns .false</w:t>
-            </w:r>
-            <w:proofErr w:type="gramEnd"/>
-            <w:r>
-              <w:rPr>
-                <w:sz w:val="22"/>
-                <w:szCs w:val="22"/>
-                <w:lang w:val="en-US"/>
-              </w:rPr>
-              <w:t>.</w:t>
+              <w:t>9 returns .false.</w:t>
             </w:r>
           </w:p>
         </w:tc>
@@ -3584,93 +3432,13 @@
                 <w:lang w:val="en-US"/>
               </w:rPr>
             </w:pPr>
-            <w:proofErr w:type="gramStart"/>
-            <w:r>
-              <w:rPr>
-                <w:sz w:val="22"/>
-                <w:szCs w:val="22"/>
-                <w:lang w:val="en-US"/>
-              </w:rPr>
-              <w:t>.false</w:t>
-            </w:r>
-            <w:proofErr w:type="gramEnd"/>
-            <w:r>
-              <w:rPr>
-                <w:sz w:val="22"/>
-                <w:szCs w:val="22"/>
-                <w:lang w:val="en-US"/>
-              </w:rPr>
-              <w:t xml:space="preserve">. </w:t>
-            </w:r>
-            <w:proofErr w:type="gramStart"/>
-            <w:r>
-              <w:rPr>
-                <w:sz w:val="22"/>
-                <w:szCs w:val="22"/>
-                <w:lang w:val="en-US"/>
-              </w:rPr>
-              <w:t>.</w:t>
-            </w:r>
-            <w:r>
-              <w:rPr>
-                <w:sz w:val="22"/>
-                <w:szCs w:val="22"/>
-                <w:lang w:val="en-US"/>
-              </w:rPr>
-              <w:t>EQV</w:t>
-            </w:r>
-            <w:proofErr w:type="gramEnd"/>
-            <w:r>
-              <w:rPr>
-                <w:sz w:val="22"/>
-                <w:szCs w:val="22"/>
-                <w:lang w:val="en-US"/>
-              </w:rPr>
-              <w:t>.</w:t>
-            </w:r>
-            <w:r>
-              <w:rPr>
-                <w:sz w:val="22"/>
-                <w:szCs w:val="22"/>
-                <w:lang w:val="en-US"/>
-              </w:rPr>
-              <w:t xml:space="preserve"> </w:t>
-            </w:r>
-            <w:proofErr w:type="gramStart"/>
-            <w:r>
-              <w:rPr>
-                <w:sz w:val="22"/>
-                <w:szCs w:val="22"/>
-                <w:lang w:val="en-US"/>
-              </w:rPr>
-              <w:t>.true</w:t>
-            </w:r>
-            <w:proofErr w:type="gramEnd"/>
-            <w:r>
-              <w:rPr>
-                <w:sz w:val="22"/>
-                <w:szCs w:val="22"/>
-                <w:lang w:val="en-US"/>
-              </w:rPr>
-              <w:t xml:space="preserve">. </w:t>
-            </w:r>
-            <w:proofErr w:type="gramStart"/>
-            <w:r>
-              <w:rPr>
-                <w:sz w:val="22"/>
-                <w:szCs w:val="22"/>
-                <w:lang w:val="en-US"/>
-              </w:rPr>
-              <w:t>returns .false</w:t>
-            </w:r>
-            <w:proofErr w:type="gramEnd"/>
-            <w:r>
-              <w:rPr>
-                <w:sz w:val="22"/>
-                <w:szCs w:val="22"/>
-                <w:lang w:val="en-US"/>
-              </w:rPr>
-              <w:t>.</w:t>
+            <w:r>
+              <w:rPr>
+                <w:sz w:val="22"/>
+                <w:szCs w:val="22"/>
+                <w:lang w:val="en-US"/>
+              </w:rPr>
+              <w:t>.false. .EQV. .true. returns .false.</w:t>
             </w:r>
           </w:p>
         </w:tc>
@@ -3708,7 +3476,6 @@
           <w:szCs w:val="30"/>
           <w:lang w:val="en-US"/>
         </w:rPr>
-        <w:lastRenderedPageBreak/>
         <w:t>1.1</w:t>
       </w:r>
       <w:r>
@@ -3738,25 +3505,7 @@
           <w:szCs w:val="22"/>
           <w:lang w:val="en-US"/>
         </w:rPr>
-        <w:t xml:space="preserve">Control structures in Fortran are </w:t>
-      </w:r>
-      <w:proofErr w:type="gramStart"/>
-      <w:r>
-        <w:rPr>
-          <w:sz w:val="22"/>
-          <w:szCs w:val="22"/>
-          <w:lang w:val="en-US"/>
-        </w:rPr>
-        <w:t>similar to</w:t>
-      </w:r>
-      <w:proofErr w:type="gramEnd"/>
-      <w:r>
-        <w:rPr>
-          <w:sz w:val="22"/>
-          <w:szCs w:val="22"/>
-          <w:lang w:val="en-US"/>
-        </w:rPr>
-        <w:t xml:space="preserve"> other programming languages, such as C or Java. They make it possible to control the flow of a program.</w:t>
+        <w:t>Control structures in Fortran are similar to other programming languages, such as C or Java. They make it possible to control the flow of a program.</w:t>
       </w:r>
       <w:r>
         <w:rPr>
@@ -3825,7 +3574,6 @@
         </w:rPr>
         <w:t xml:space="preserve">, </w:t>
       </w:r>
-      <w:proofErr w:type="gramStart"/>
       <w:r>
         <w:rPr>
           <w:b/>
@@ -3841,9 +3589,50 @@
           <w:szCs w:val="22"/>
           <w:lang w:val="en-US"/>
         </w:rPr>
-        <w:t>,</w:t>
-      </w:r>
-      <w:proofErr w:type="gramEnd"/>
+        <w:t xml:space="preserve">, </w:t>
+      </w:r>
+      <w:r>
+        <w:rPr>
+          <w:b/>
+          <w:sz w:val="22"/>
+          <w:szCs w:val="22"/>
+          <w:lang w:val="en-US"/>
+        </w:rPr>
+        <w:t>select-case</w:t>
+      </w:r>
+      <w:r>
+        <w:rPr>
+          <w:sz w:val="22"/>
+          <w:szCs w:val="22"/>
+          <w:lang w:val="en-US"/>
+        </w:rPr>
+        <w:t xml:space="preserve"> and </w:t>
+      </w:r>
+      <w:r>
+        <w:rPr>
+          <w:b/>
+          <w:sz w:val="22"/>
+          <w:szCs w:val="22"/>
+          <w:lang w:val="en-US"/>
+        </w:rPr>
+        <w:t>cycle</w:t>
+      </w:r>
+      <w:r>
+        <w:rPr>
+          <w:sz w:val="22"/>
+          <w:szCs w:val="22"/>
+          <w:lang w:val="en-US"/>
+        </w:rPr>
+        <w:t xml:space="preserve"> [9]</w:t>
+      </w:r>
+      <w:r>
+        <w:rPr>
+          <w:sz w:val="22"/>
+          <w:szCs w:val="22"/>
+          <w:lang w:val="en-US"/>
+        </w:rPr>
+        <w:t>.</w:t>
+      </w:r>
       <w:r>
         <w:rPr>
           <w:sz w:val="22"/>
@@ -3854,56 +3643,6 @@
       </w:r>
       <w:r>
         <w:rPr>
-          <w:b/>
-          <w:sz w:val="22"/>
-          <w:szCs w:val="22"/>
-          <w:lang w:val="en-US"/>
-        </w:rPr>
-        <w:t>select-case</w:t>
-      </w:r>
-      <w:r>
-        <w:rPr>
-          <w:sz w:val="22"/>
-          <w:szCs w:val="22"/>
-          <w:lang w:val="en-US"/>
-        </w:rPr>
-        <w:t xml:space="preserve"> and </w:t>
-      </w:r>
-      <w:r>
-        <w:rPr>
-          <w:b/>
-          <w:sz w:val="22"/>
-          <w:szCs w:val="22"/>
-          <w:lang w:val="en-US"/>
-        </w:rPr>
-        <w:t>cycle</w:t>
-      </w:r>
-      <w:r>
-        <w:rPr>
-          <w:sz w:val="22"/>
-          <w:szCs w:val="22"/>
-          <w:lang w:val="en-US"/>
-        </w:rPr>
-        <w:t xml:space="preserve"> [9]</w:t>
-      </w:r>
-      <w:r>
-        <w:rPr>
-          <w:sz w:val="22"/>
-          <w:szCs w:val="22"/>
-          <w:lang w:val="en-US"/>
-        </w:rPr>
-        <w:t>.</w:t>
-      </w:r>
-      <w:r>
-        <w:rPr>
-          <w:sz w:val="22"/>
-          <w:szCs w:val="22"/>
-          <w:lang w:val="en-US"/>
-        </w:rPr>
-        <w:t xml:space="preserve"> </w:t>
-      </w:r>
-      <w:r>
-        <w:rPr>
           <w:sz w:val="22"/>
           <w:szCs w:val="22"/>
           <w:lang w:val="en-US"/>
@@ -3924,25 +3663,7 @@
           <w:szCs w:val="22"/>
           <w:lang w:val="en-US"/>
         </w:rPr>
-        <w:t xml:space="preserve"> block is identical to Java’s if block. </w:t>
-      </w:r>
-      <w:proofErr w:type="gramStart"/>
-      <w:r>
-        <w:rPr>
-          <w:sz w:val="22"/>
-          <w:szCs w:val="22"/>
-          <w:lang w:val="en-US"/>
-        </w:rPr>
-        <w:t>The</w:t>
-      </w:r>
-      <w:proofErr w:type="gramEnd"/>
-      <w:r>
-        <w:rPr>
-          <w:sz w:val="22"/>
-          <w:szCs w:val="22"/>
-          <w:lang w:val="en-US"/>
-        </w:rPr>
-        <w:t xml:space="preserve"> same applies to the if-then-else structure</w:t>
+        <w:t xml:space="preserve"> block is identical to Java’s if block. The same applies to the if-then-else structure</w:t>
       </w:r>
       <w:r>
         <w:rPr>
@@ -4252,7 +3973,6 @@
                 <w:szCs w:val="22"/>
               </w:rPr>
             </w:pPr>
-            <w:proofErr w:type="spellStart"/>
             <w:r>
               <w:rPr>
                 <w:b/>
@@ -4261,7 +3981,6 @@
               </w:rPr>
               <w:t>Entries</w:t>
             </w:r>
-            <w:proofErr w:type="spellEnd"/>
           </w:p>
         </w:tc>
         <w:tc>
@@ -4305,30 +4024,12 @@
                 <w:szCs w:val="22"/>
               </w:rPr>
             </w:pPr>
-            <w:proofErr w:type="spellStart"/>
-            <w:proofErr w:type="gramStart"/>
-            <w:r>
-              <w:rPr>
-                <w:sz w:val="22"/>
-                <w:szCs w:val="22"/>
-              </w:rPr>
-              <w:t>Entries</w:t>
-            </w:r>
-            <w:proofErr w:type="spellEnd"/>
-            <w:r>
-              <w:rPr>
-                <w:sz w:val="22"/>
-                <w:szCs w:val="22"/>
-              </w:rPr>
-              <w:t>(</w:t>
-            </w:r>
-            <w:proofErr w:type="gramEnd"/>
-            <w:r>
-              <w:rPr>
-                <w:sz w:val="22"/>
-                <w:szCs w:val="22"/>
-              </w:rPr>
-              <w:t>1)</w:t>
+            <w:r>
+              <w:rPr>
+                <w:sz w:val="22"/>
+                <w:szCs w:val="22"/>
+              </w:rPr>
+              <w:t>Entries(1)</w:t>
             </w:r>
           </w:p>
         </w:tc>
@@ -4371,30 +4072,12 @@
                 <w:szCs w:val="22"/>
               </w:rPr>
             </w:pPr>
-            <w:proofErr w:type="spellStart"/>
-            <w:proofErr w:type="gramStart"/>
-            <w:r>
-              <w:rPr>
-                <w:sz w:val="22"/>
-                <w:szCs w:val="22"/>
-              </w:rPr>
-              <w:t>Entries</w:t>
-            </w:r>
-            <w:proofErr w:type="spellEnd"/>
-            <w:r>
-              <w:rPr>
-                <w:sz w:val="22"/>
-                <w:szCs w:val="22"/>
-              </w:rPr>
-              <w:t>(</w:t>
-            </w:r>
-            <w:proofErr w:type="gramEnd"/>
-            <w:r>
-              <w:rPr>
-                <w:sz w:val="22"/>
-                <w:szCs w:val="22"/>
-              </w:rPr>
-              <w:t>2)</w:t>
+            <w:r>
+              <w:rPr>
+                <w:sz w:val="22"/>
+                <w:szCs w:val="22"/>
+              </w:rPr>
+              <w:t>Entries(2)</w:t>
             </w:r>
           </w:p>
         </w:tc>
@@ -4532,6 +4215,7 @@
           <w:i/>
           <w:sz w:val="22"/>
           <w:szCs w:val="22"/>
+          <w:lang w:val="en-US"/>
         </w:rPr>
       </w:pPr>
       <w:r>
@@ -4541,19 +4225,8 @@
           <w:szCs w:val="22"/>
           <w:lang w:val="en-US"/>
         </w:rPr>
-        <w:t xml:space="preserve">real, </w:t>
-      </w:r>
-      <w:proofErr w:type="gramStart"/>
-      <w:r>
-        <w:rPr>
-          <w:i/>
-          <w:sz w:val="22"/>
-          <w:szCs w:val="22"/>
-          <w:lang w:val="en-US"/>
-        </w:rPr>
-        <w:t>dimension(</w:t>
-      </w:r>
-      <w:proofErr w:type="gramEnd"/>
+        <w:t>real, dimension(</w:t>
+      </w:r>
       <w:r>
         <w:rPr>
           <w:i/>
@@ -4591,41 +4264,24 @@
           <w:i/>
           <w:sz w:val="22"/>
           <w:szCs w:val="22"/>
-        </w:rPr>
-      </w:pPr>
-      <w:proofErr w:type="spellStart"/>
-      <w:proofErr w:type="gramStart"/>
+          <w:lang w:val="en-US"/>
+        </w:rPr>
+      </w:pPr>
       <w:r>
         <w:rPr>
           <w:i/>
           <w:sz w:val="22"/>
           <w:szCs w:val="22"/>
-        </w:rPr>
-        <w:t>Entries</w:t>
-      </w:r>
-      <w:proofErr w:type="spellEnd"/>
+          <w:lang w:val="en-US"/>
+        </w:rPr>
+        <w:t>Entries(1) = 3.14</w:t>
+      </w:r>
       <w:r>
         <w:rPr>
           <w:i/>
           <w:sz w:val="22"/>
           <w:szCs w:val="22"/>
-        </w:rPr>
-        <w:t>(</w:t>
-      </w:r>
-      <w:proofErr w:type="gramEnd"/>
-      <w:r>
-        <w:rPr>
-          <w:i/>
-          <w:sz w:val="22"/>
-          <w:szCs w:val="22"/>
-        </w:rPr>
-        <w:t>1) = 3.14</w:t>
-      </w:r>
-      <w:r>
-        <w:rPr>
-          <w:i/>
-          <w:sz w:val="22"/>
-          <w:szCs w:val="22"/>
+          <w:lang w:val="en-US"/>
         </w:rPr>
         <w:t>1</w:t>
       </w:r>
@@ -4639,35 +4295,17 @@
           <w:i/>
           <w:sz w:val="22"/>
           <w:szCs w:val="22"/>
-        </w:rPr>
-      </w:pPr>
-      <w:proofErr w:type="spellStart"/>
-      <w:proofErr w:type="gramStart"/>
+          <w:lang w:val="en-US"/>
+        </w:rPr>
+      </w:pPr>
       <w:r>
         <w:rPr>
           <w:i/>
           <w:sz w:val="22"/>
           <w:szCs w:val="22"/>
-        </w:rPr>
-        <w:t>Entries</w:t>
-      </w:r>
-      <w:proofErr w:type="spellEnd"/>
-      <w:r>
-        <w:rPr>
-          <w:i/>
-          <w:sz w:val="22"/>
-          <w:szCs w:val="22"/>
-        </w:rPr>
-        <w:t>(</w:t>
-      </w:r>
-      <w:proofErr w:type="gramEnd"/>
-      <w:r>
-        <w:rPr>
-          <w:i/>
-          <w:sz w:val="22"/>
-          <w:szCs w:val="22"/>
-        </w:rPr>
-        <w:t>2) = 2.718</w:t>
+          <w:lang w:val="en-US"/>
+        </w:rPr>
+        <w:t>Entries(2) = 2.718</w:t>
       </w:r>
     </w:p>
     <w:p>
@@ -4687,18 +4325,8 @@
           <w:szCs w:val="22"/>
           <w:lang w:val="en-US"/>
         </w:rPr>
-        <w:t xml:space="preserve">In the following, an array with multiple dimensions is </w:t>
-      </w:r>
-      <w:proofErr w:type="gramStart"/>
-      <w:r>
-        <w:rPr>
-          <w:sz w:val="22"/>
-          <w:szCs w:val="22"/>
-          <w:lang w:val="en-US"/>
-        </w:rPr>
-        <w:t>declared</w:t>
-      </w:r>
-      <w:proofErr w:type="gramEnd"/>
+        <w:t>In the following, an array with multiple dimensions is declared</w:t>
+      </w:r>
     </w:p>
     <w:p>
       <w:pPr>
@@ -4719,39 +4347,8 @@
           <w:szCs w:val="22"/>
           <w:lang w:val="en-US"/>
         </w:rPr>
-        <w:t xml:space="preserve">integer, </w:t>
-      </w:r>
-      <w:proofErr w:type="gramStart"/>
-      <w:r>
-        <w:rPr>
-          <w:i/>
-          <w:sz w:val="22"/>
-          <w:szCs w:val="22"/>
-          <w:lang w:val="en-US"/>
-        </w:rPr>
-        <w:t>dimension(</w:t>
-      </w:r>
-      <w:proofErr w:type="gramEnd"/>
-      <w:r>
-        <w:rPr>
-          <w:i/>
-          <w:sz w:val="22"/>
-          <w:szCs w:val="22"/>
-          <w:lang w:val="en-US"/>
-        </w:rPr>
-        <w:t xml:space="preserve">3,3) :: </w:t>
-      </w:r>
-      <w:proofErr w:type="spellStart"/>
-      <w:r>
-        <w:rPr>
-          <w:i/>
-          <w:sz w:val="22"/>
-          <w:szCs w:val="22"/>
-          <w:lang w:val="en-US"/>
-        </w:rPr>
-        <w:t>tictactoe</w:t>
-      </w:r>
-      <w:proofErr w:type="spellEnd"/>
+        <w:t>integer, dimension(3,3) :: tictactoe</w:t>
+      </w:r>
     </w:p>
     <w:p>
       <w:pPr>
@@ -4835,18 +4432,8 @@
           <w:szCs w:val="22"/>
           <w:lang w:val="en-US"/>
         </w:rPr>
-        <w:t xml:space="preserve">initialized with a string </w:t>
-      </w:r>
-      <w:proofErr w:type="gramStart"/>
-      <w:r>
-        <w:rPr>
-          <w:sz w:val="22"/>
-          <w:szCs w:val="22"/>
-          <w:lang w:val="en-US"/>
-        </w:rPr>
-        <w:t>literal</w:t>
-      </w:r>
-      <w:proofErr w:type="gramEnd"/>
+        <w:t>initialized with a string literal</w:t>
+      </w:r>
       <w:r>
         <w:rPr>
           <w:sz w:val="22"/>
@@ -4885,7 +4472,6 @@
           <w:lang w:val="en-US"/>
         </w:rPr>
       </w:pPr>
-      <w:proofErr w:type="gramStart"/>
       <w:r>
         <w:rPr>
           <w:i/>
@@ -4914,30 +4500,7 @@
           <w:szCs w:val="22"/>
           <w:lang w:val="en-US"/>
         </w:rPr>
-        <w:t>(</w:t>
-      </w:r>
-      <w:proofErr w:type="spellStart"/>
-      <w:proofErr w:type="gramEnd"/>
-      <w:r>
-        <w:rPr>
-          <w:i/>
-          <w:iCs/>
-          <w:sz w:val="22"/>
-          <w:szCs w:val="22"/>
-          <w:lang w:val="en-US"/>
-        </w:rPr>
-        <w:t>len</w:t>
-      </w:r>
-      <w:proofErr w:type="spellEnd"/>
-      <w:r>
-        <w:rPr>
-          <w:i/>
-          <w:iCs/>
-          <w:sz w:val="22"/>
-          <w:szCs w:val="22"/>
-          <w:lang w:val="en-US"/>
-        </w:rPr>
-        <w:t xml:space="preserve"> = 4)</w:t>
+        <w:t>(len = 4)</w:t>
       </w:r>
       <w:r>
         <w:rPr>
@@ -4963,7 +4526,6 @@
           <w:lang w:val="en-US"/>
         </w:rPr>
       </w:pPr>
-      <w:proofErr w:type="gramStart"/>
       <w:r>
         <w:rPr>
           <w:i/>
@@ -4972,18 +4534,7 @@
           <w:szCs w:val="22"/>
           <w:lang w:val="en-US"/>
         </w:rPr>
-        <w:t>character :</w:t>
-      </w:r>
-      <w:proofErr w:type="gramEnd"/>
-      <w:r>
-        <w:rPr>
-          <w:i/>
-          <w:iCs/>
-          <w:sz w:val="22"/>
-          <w:szCs w:val="22"/>
-          <w:lang w:val="en-US"/>
-        </w:rPr>
-        <w:t>: gender = “m”</w:t>
+        <w:t>character :: gender = “m”</w:t>
       </w:r>
     </w:p>
     <w:p>
@@ -4997,7 +4548,6 @@
           <w:lang w:val="en-US"/>
         </w:rPr>
       </w:pPr>
-      <w:proofErr w:type="gramStart"/>
       <w:r>
         <w:rPr>
           <w:i/>
@@ -5014,10 +4564,8 @@
           <w:szCs w:val="22"/>
           <w:lang w:val="en-US"/>
         </w:rPr>
-        <w:t>(</w:t>
-      </w:r>
-      <w:proofErr w:type="spellStart"/>
-      <w:proofErr w:type="gramEnd"/>
+        <w:t>(len = 8) ::</w:t>
+      </w:r>
       <w:r>
         <w:rPr>
           <w:i/>
@@ -5025,46 +4573,7 @@
           <w:szCs w:val="22"/>
           <w:lang w:val="en-US"/>
         </w:rPr>
-        <w:t>len</w:t>
-      </w:r>
-      <w:proofErr w:type="spellEnd"/>
-      <w:r>
-        <w:rPr>
-          <w:i/>
-          <w:sz w:val="22"/>
-          <w:szCs w:val="22"/>
-          <w:lang w:val="en-US"/>
-        </w:rPr>
-        <w:t xml:space="preserve"> = 8) ::</w:t>
-      </w:r>
-      <w:r>
-        <w:rPr>
-          <w:i/>
-          <w:sz w:val="22"/>
-          <w:szCs w:val="22"/>
-          <w:lang w:val="en-US"/>
-        </w:rPr>
-        <w:t xml:space="preserve"> </w:t>
-      </w:r>
-      <w:proofErr w:type="spellStart"/>
-      <w:r>
-        <w:rPr>
-          <w:i/>
-          <w:sz w:val="22"/>
-          <w:szCs w:val="22"/>
-          <w:lang w:val="en-US"/>
-        </w:rPr>
-        <w:t>doublename</w:t>
-      </w:r>
-      <w:proofErr w:type="spellEnd"/>
-      <w:r>
-        <w:rPr>
-          <w:i/>
-          <w:sz w:val="22"/>
-          <w:szCs w:val="22"/>
-          <w:lang w:val="en-US"/>
-        </w:rPr>
-        <w:t xml:space="preserve"> = name//name</w:t>
+        <w:t xml:space="preserve"> doublename = name//name</w:t>
       </w:r>
     </w:p>
     <w:p>
@@ -5079,7 +4588,6 @@
           <w:lang w:val="en-US"/>
         </w:rPr>
       </w:pPr>
-      <w:proofErr w:type="spellStart"/>
       <w:r>
         <w:rPr>
           <w:i/>
@@ -5087,17 +4595,7 @@
           <w:szCs w:val="22"/>
           <w:lang w:val="en-US"/>
         </w:rPr>
-        <w:t>len</w:t>
-      </w:r>
-      <w:proofErr w:type="spellEnd"/>
-      <w:r>
-        <w:rPr>
-          <w:i/>
-          <w:sz w:val="22"/>
-          <w:szCs w:val="22"/>
-          <w:lang w:val="en-US"/>
-        </w:rPr>
-        <w:t>(name)</w:t>
+        <w:t>len(name)</w:t>
       </w:r>
     </w:p>
     <w:p>
@@ -5148,7 +4646,6 @@
           <w:lang w:val="en-US"/>
         </w:rPr>
       </w:pPr>
-      <w:proofErr w:type="gramStart"/>
       <w:r>
         <w:rPr>
           <w:i/>
@@ -5156,17 +4653,7 @@
           <w:szCs w:val="22"/>
           <w:lang w:val="en-US"/>
         </w:rPr>
-        <w:t>name(</w:t>
-      </w:r>
-      <w:proofErr w:type="gramEnd"/>
-      <w:r>
-        <w:rPr>
-          <w:i/>
-          <w:sz w:val="22"/>
-          <w:szCs w:val="22"/>
-          <w:lang w:val="en-US"/>
-        </w:rPr>
-        <w:t>1:1)</w:t>
+        <w:t>name(1:1)</w:t>
       </w:r>
     </w:p>
     <w:p>
@@ -5206,25 +4693,7 @@
           <w:szCs w:val="22"/>
           <w:lang w:val="en-US"/>
         </w:rPr>
-        <w:t xml:space="preserve">The length of a string can be limited by adding a number after the </w:t>
-      </w:r>
-      <w:proofErr w:type="gramStart"/>
-      <w:r>
-        <w:rPr>
-          <w:sz w:val="22"/>
-          <w:szCs w:val="22"/>
-          <w:lang w:val="en-US"/>
-        </w:rPr>
-        <w:t>type</w:t>
-      </w:r>
-      <w:proofErr w:type="gramEnd"/>
-      <w:r>
-        <w:rPr>
-          <w:sz w:val="22"/>
-          <w:szCs w:val="22"/>
-          <w:lang w:val="en-US"/>
-        </w:rPr>
-        <w:t xml:space="preserve"> declaration like this:</w:t>
+        <w:t>The length of a string can be limited by adding a number after the type declaration like this:</w:t>
       </w:r>
     </w:p>
     <w:p>
@@ -5239,7 +4708,6 @@
           <w:lang w:val="en-US"/>
         </w:rPr>
       </w:pPr>
-      <w:proofErr w:type="gramStart"/>
       <w:r>
         <w:rPr>
           <w:i/>
@@ -5247,17 +4715,7 @@
           <w:szCs w:val="22"/>
           <w:lang w:val="en-US"/>
         </w:rPr>
-        <w:t>character(</w:t>
-      </w:r>
-      <w:proofErr w:type="gramEnd"/>
-      <w:r>
-        <w:rPr>
-          <w:i/>
-          <w:sz w:val="22"/>
-          <w:szCs w:val="22"/>
-          <w:lang w:val="en-US"/>
-        </w:rPr>
-        <w:t>10) :: name</w:t>
+        <w:t>character(10) :: name</w:t>
       </w:r>
     </w:p>
     <w:p>
@@ -5333,7 +4791,6 @@
         </w:rPr>
         <w:t xml:space="preserve">Input and output in Fortran is done with the </w:t>
       </w:r>
-      <w:proofErr w:type="gramStart"/>
       <w:r>
         <w:rPr>
           <w:i/>
@@ -5341,17 +4798,7 @@
           <w:szCs w:val="22"/>
           <w:lang w:val="en-US"/>
         </w:rPr>
-        <w:t>read(</w:t>
-      </w:r>
-      <w:proofErr w:type="gramEnd"/>
-      <w:r>
-        <w:rPr>
-          <w:i/>
-          <w:sz w:val="22"/>
-          <w:szCs w:val="22"/>
-          <w:lang w:val="en-US"/>
-        </w:rPr>
-        <w:t>)</w:t>
+        <w:t>read()</w:t>
       </w:r>
       <w:r>
         <w:rPr>
@@ -5405,10 +4852,8 @@
           <w:szCs w:val="22"/>
           <w:lang w:val="en-US"/>
         </w:rPr>
-        <w:lastRenderedPageBreak/>
         <w:t xml:space="preserve">The </w:t>
       </w:r>
-      <w:proofErr w:type="gramStart"/>
       <w:r>
         <w:rPr>
           <w:i/>
@@ -5416,17 +4861,7 @@
           <w:szCs w:val="22"/>
           <w:lang w:val="en-US"/>
         </w:rPr>
-        <w:t>read(</w:t>
-      </w:r>
-      <w:proofErr w:type="gramEnd"/>
-      <w:r>
-        <w:rPr>
-          <w:i/>
-          <w:sz w:val="22"/>
-          <w:szCs w:val="22"/>
-          <w:lang w:val="en-US"/>
-        </w:rPr>
-        <w:t>)</w:t>
+        <w:t>read()</w:t>
       </w:r>
       <w:r>
         <w:rPr>
@@ -5493,7 +4928,6 @@
         </w:rPr>
         <w:t xml:space="preserve"> </w:t>
       </w:r>
-      <w:proofErr w:type="gramStart"/>
       <w:r>
         <w:rPr>
           <w:i/>
@@ -5521,7 +4955,6 @@
         </w:rPr>
         <w:t>name</w:t>
       </w:r>
-      <w:proofErr w:type="gramEnd"/>
     </w:p>
     <w:p>
       <w:pPr>
@@ -5544,7 +4977,6 @@
         </w:rPr>
         <w:t xml:space="preserve">print </w:t>
       </w:r>
-      <w:proofErr w:type="gramStart"/>
       <w:r>
         <w:rPr>
           <w:i/>
@@ -5554,7 +4986,6 @@
         </w:rPr>
         <w:t>*,name</w:t>
       </w:r>
-      <w:proofErr w:type="gramEnd"/>
     </w:p>
     <w:p>
       <w:pPr>
@@ -5615,24 +5046,39 @@
     <w:p>
       <w:pPr>
         <w:pStyle w:val="StandardWeb"/>
-        <w:spacing w:before="0" w:beforeAutospacing="0" w:after="0" w:afterAutospacing="0" w:line="26" w:lineRule="atLeast"/>
+        <w:spacing w:before="0" w:beforeAutospacing="0" w:after="0" w:afterAutospacing="0"/>
         <w:jc w:val="both"/>
         <w:rPr>
-          <w:b/>
-          <w:sz w:val="22"/>
-          <w:szCs w:val="22"/>
-          <w:lang w:val="en-US"/>
-        </w:rPr>
-      </w:pPr>
-      <w:r>
+          <w:sz w:val="22"/>
+          <w:szCs w:val="22"/>
+          <w:lang w:val="en-US"/>
+        </w:rPr>
+      </w:pPr>
+    </w:p>
+    <w:p>
+      <w:pPr>
+        <w:pStyle w:val="StandardWeb"/>
+        <w:spacing w:before="0" w:beforeAutospacing="0" w:after="0" w:afterAutospacing="0"/>
+        <w:jc w:val="both"/>
+        <w:rPr>
+          <w:sz w:val="22"/>
+          <w:szCs w:val="22"/>
+          <w:lang w:val="en-US"/>
+        </w:rPr>
+      </w:pPr>
+    </w:p>
+    <w:p>
+      <w:pPr>
+        <w:pStyle w:val="StandardWeb"/>
+        <w:spacing w:before="0" w:beforeAutospacing="0" w:after="0" w:afterAutospacing="0" w:line="312" w:lineRule="auto"/>
+        <w:jc w:val="both"/>
         <w:rPr>
           <w:b/>
           <w:sz w:val="30"/>
           <w:szCs w:val="30"/>
           <w:lang w:val="en-US"/>
         </w:rPr>
-        <w:t>1.1</w:t>
-      </w:r>
+      </w:pPr>
       <w:r>
         <w:rPr>
           <w:b/>
@@ -5640,410 +5086,26 @@
           <w:szCs w:val="30"/>
           <w:lang w:val="en-US"/>
         </w:rPr>
-        <w:t>.11 File Handling</w:t>
-      </w:r>
-    </w:p>
-    <w:p>
-      <w:pPr>
-        <w:pStyle w:val="StandardWeb"/>
-        <w:spacing w:before="0" w:beforeAutospacing="0" w:after="0" w:afterAutospacing="0" w:line="26" w:lineRule="atLeast"/>
-        <w:jc w:val="both"/>
-        <w:rPr>
-          <w:sz w:val="22"/>
-          <w:szCs w:val="22"/>
-          <w:lang w:val="en-US"/>
-        </w:rPr>
-      </w:pPr>
-      <w:r>
-        <w:rPr>
-          <w:sz w:val="22"/>
-          <w:szCs w:val="22"/>
-          <w:lang w:val="en-US"/>
-        </w:rPr>
-        <w:t xml:space="preserve">File handling in Fortran is done with the </w:t>
-      </w:r>
-      <w:proofErr w:type="gramStart"/>
-      <w:r>
-        <w:rPr>
-          <w:sz w:val="22"/>
-          <w:szCs w:val="22"/>
-          <w:lang w:val="en-US"/>
-        </w:rPr>
-        <w:t>open(</w:t>
-      </w:r>
-      <w:proofErr w:type="gramEnd"/>
-      <w:r>
-        <w:rPr>
-          <w:sz w:val="22"/>
-          <w:szCs w:val="22"/>
-          <w:lang w:val="en-US"/>
-        </w:rPr>
-        <w:t>), close(), read() and write() functions.</w:t>
-      </w:r>
-    </w:p>
-    <w:p>
-      <w:pPr>
-        <w:pStyle w:val="StandardWeb"/>
-        <w:spacing w:before="0" w:beforeAutospacing="0" w:after="0" w:afterAutospacing="0" w:line="26" w:lineRule="atLeast"/>
-        <w:jc w:val="both"/>
-        <w:rPr>
-          <w:sz w:val="22"/>
-          <w:szCs w:val="22"/>
-          <w:lang w:val="en-US"/>
-        </w:rPr>
-      </w:pPr>
-      <w:r>
-        <w:rPr>
-          <w:sz w:val="22"/>
-          <w:szCs w:val="22"/>
-          <w:lang w:val="en-US"/>
-        </w:rPr>
-        <w:t>The names of the functions are self-explanatory.</w:t>
-      </w:r>
-    </w:p>
-    <w:p>
-      <w:pPr>
-        <w:pStyle w:val="StandardWeb"/>
-        <w:spacing w:before="0" w:beforeAutospacing="0" w:after="0" w:afterAutospacing="0" w:line="26" w:lineRule="atLeast"/>
-        <w:jc w:val="both"/>
-        <w:rPr>
-          <w:sz w:val="22"/>
-          <w:szCs w:val="22"/>
-          <w:lang w:val="en-US"/>
-        </w:rPr>
-      </w:pPr>
-      <w:r>
-        <w:rPr>
-          <w:sz w:val="22"/>
-          <w:szCs w:val="22"/>
-          <w:lang w:val="en-US"/>
-        </w:rPr>
-        <w:t>Example:</w:t>
-      </w:r>
-    </w:p>
-    <w:p>
-      <w:pPr>
-        <w:pStyle w:val="StandardWeb"/>
-        <w:spacing w:before="0" w:beforeAutospacing="0" w:after="0" w:afterAutospacing="0" w:line="26" w:lineRule="atLeast"/>
-        <w:jc w:val="both"/>
-        <w:rPr>
-          <w:i/>
-          <w:sz w:val="22"/>
-          <w:szCs w:val="22"/>
-          <w:lang w:val="en-US"/>
-        </w:rPr>
-      </w:pPr>
-      <w:r>
-        <w:rPr>
-          <w:noProof/>
-        </w:rPr>
-        <mc:AlternateContent>
-          <mc:Choice Requires="wps">
-            <w:drawing>
-              <wp:anchor distT="152400" distB="152400" distL="152400" distR="152400" simplePos="0" relativeHeight="251689984" behindDoc="0" locked="0" layoutInCell="1" allowOverlap="1" wp14:anchorId="745887AA" wp14:editId="453D0C31">
-                <wp:simplePos x="0" y="0"/>
-                <wp:positionH relativeFrom="margin">
-                  <wp:align>left</wp:align>
-                </wp:positionH>
-                <wp:positionV relativeFrom="page">
-                  <wp:posOffset>2831698</wp:posOffset>
-                </wp:positionV>
-                <wp:extent cx="2438400" cy="624840"/>
-                <wp:effectExtent l="0" t="0" r="19050" b="22860"/>
-                <wp:wrapNone/>
-                <wp:docPr id="2058352098" name="officeArt object" descr="Rechteck"/>
-                <wp:cNvGraphicFramePr/>
-                <a:graphic xmlns:a="http://schemas.openxmlformats.org/drawingml/2006/main">
-                  <a:graphicData uri="http://schemas.microsoft.com/office/word/2010/wordprocessingShape">
-                    <wps:wsp>
-                      <wps:cNvSpPr/>
-                      <wps:spPr>
-                        <a:xfrm>
-                          <a:off x="0" y="0"/>
-                          <a:ext cx="2438400" cy="624840"/>
-                        </a:xfrm>
-                        <a:prstGeom prst="rect">
-                          <a:avLst/>
-                        </a:prstGeom>
-                        <a:noFill/>
-                        <a:ln w="25400" cap="flat">
-                          <a:solidFill>
-                            <a:srgbClr val="000000">
-                              <a:alpha val="29984"/>
-                            </a:srgbClr>
-                          </a:solidFill>
-                          <a:prstDash val="solid"/>
-                          <a:miter lim="400000"/>
-                        </a:ln>
-                        <a:effectLst/>
-                      </wps:spPr>
-                      <wps:bodyPr/>
-                    </wps:wsp>
-                  </a:graphicData>
-                </a:graphic>
-                <wp14:sizeRelH relativeFrom="margin">
-                  <wp14:pctWidth>0</wp14:pctWidth>
-                </wp14:sizeRelH>
-                <wp14:sizeRelV relativeFrom="margin">
-                  <wp14:pctHeight>0</wp14:pctHeight>
-                </wp14:sizeRelV>
-              </wp:anchor>
-            </w:drawing>
-          </mc:Choice>
-          <mc:Fallback>
-            <w:pict>
-              <v:rect w14:anchorId="548E5EAF" id="officeArt object" o:spid="_x0000_s1026" alt="Rechteck" style="position:absolute;margin-left:0;margin-top:222.95pt;width:192pt;height:49.2pt;z-index:251689984;visibility:visible;mso-wrap-style:square;mso-width-percent:0;mso-height-percent:0;mso-wrap-distance-left:12pt;mso-wrap-distance-top:12pt;mso-wrap-distance-right:12pt;mso-wrap-distance-bottom:12pt;mso-position-horizontal:left;mso-position-horizontal-relative:margin;mso-position-vertical:absolute;mso-position-vertical-relative:page;mso-width-percent:0;mso-height-percent:0;mso-width-relative:margin;mso-height-relative:margin;v-text-anchor:top" o:gfxdata="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" filled="f" strokeweight="2pt">
-                <v:stroke opacity="19532f" miterlimit="4"/>
-                <w10:wrap anchorx="margin" anchory="page"/>
-              </v:rect>
-            </w:pict>
-          </mc:Fallback>
-        </mc:AlternateContent>
-      </w:r>
-      <w:proofErr w:type="gramStart"/>
-      <w:r>
-        <w:rPr>
-          <w:i/>
-          <w:sz w:val="22"/>
-          <w:szCs w:val="22"/>
-          <w:lang w:val="en-US"/>
-        </w:rPr>
-        <w:t>open(</w:t>
-      </w:r>
-      <w:proofErr w:type="gramEnd"/>
-      <w:r>
-        <w:rPr>
-          <w:i/>
-          <w:sz w:val="22"/>
-          <w:szCs w:val="22"/>
-          <w:lang w:val="en-US"/>
-        </w:rPr>
-        <w:t>unit=1, file="file.txt", status="old")</w:t>
-      </w:r>
-    </w:p>
-    <w:p>
-      <w:pPr>
-        <w:pStyle w:val="StandardWeb"/>
-        <w:spacing w:before="0" w:beforeAutospacing="0" w:after="0" w:afterAutospacing="0" w:line="26" w:lineRule="atLeast"/>
-        <w:jc w:val="both"/>
-        <w:rPr>
-          <w:i/>
-          <w:sz w:val="22"/>
-          <w:szCs w:val="22"/>
-          <w:lang w:val="en-US"/>
-        </w:rPr>
-      </w:pPr>
-      <w:r>
-        <w:rPr>
-          <w:i/>
-          <w:sz w:val="22"/>
-          <w:szCs w:val="22"/>
-          <w:lang w:val="en-US"/>
-        </w:rPr>
-        <w:t>close(unit=1)</w:t>
-      </w:r>
-    </w:p>
-    <w:p>
-      <w:pPr>
-        <w:pStyle w:val="StandardWeb"/>
-        <w:spacing w:before="0" w:beforeAutospacing="0" w:after="0" w:afterAutospacing="0" w:line="26" w:lineRule="atLeast"/>
-        <w:jc w:val="both"/>
-        <w:rPr>
-          <w:i/>
-          <w:sz w:val="22"/>
-          <w:szCs w:val="22"/>
-          <w:lang w:val="en-US"/>
-        </w:rPr>
-      </w:pPr>
-      <w:proofErr w:type="gramStart"/>
-      <w:r>
-        <w:rPr>
-          <w:i/>
-          <w:sz w:val="22"/>
-          <w:szCs w:val="22"/>
-          <w:lang w:val="en-US"/>
-        </w:rPr>
-        <w:t>read(</w:t>
-      </w:r>
-      <w:proofErr w:type="gramEnd"/>
-      <w:r>
-        <w:rPr>
-          <w:i/>
-          <w:sz w:val="22"/>
-          <w:szCs w:val="22"/>
-          <w:lang w:val="en-US"/>
-        </w:rPr>
-        <w:t>1,*) name</w:t>
-      </w:r>
-    </w:p>
-    <w:p>
-      <w:pPr>
-        <w:pStyle w:val="StandardWeb"/>
-        <w:spacing w:before="0" w:beforeAutospacing="0" w:after="0" w:afterAutospacing="0" w:line="26" w:lineRule="atLeast"/>
-        <w:jc w:val="both"/>
-        <w:rPr>
-          <w:i/>
-          <w:sz w:val="22"/>
-          <w:szCs w:val="22"/>
-          <w:lang w:val="en-US"/>
-        </w:rPr>
-      </w:pPr>
-      <w:proofErr w:type="gramStart"/>
-      <w:r>
-        <w:rPr>
-          <w:i/>
-          <w:sz w:val="22"/>
-          <w:szCs w:val="22"/>
-          <w:lang w:val="en-US"/>
-        </w:rPr>
-        <w:t>write(</w:t>
-      </w:r>
-      <w:proofErr w:type="gramEnd"/>
-      <w:r>
-        <w:rPr>
-          <w:i/>
-          <w:sz w:val="22"/>
-          <w:szCs w:val="22"/>
-          <w:lang w:val="en-US"/>
-        </w:rPr>
-        <w:t>1,*) "Hello ", name</w:t>
-      </w:r>
-    </w:p>
-    <w:p>
-      <w:pPr>
-        <w:pStyle w:val="StandardWeb"/>
-        <w:spacing w:before="0" w:beforeAutospacing="0" w:after="0" w:afterAutospacing="0" w:line="26" w:lineRule="atLeast"/>
-        <w:jc w:val="both"/>
-        <w:rPr>
-          <w:sz w:val="22"/>
-          <w:szCs w:val="22"/>
-          <w:lang w:val="en-US"/>
-        </w:rPr>
-      </w:pPr>
-      <w:r>
-        <w:rPr>
-          <w:sz w:val="22"/>
-          <w:szCs w:val="22"/>
-          <w:lang w:val="en-US"/>
-        </w:rPr>
-        <w:t>The unit parameter is used to specify the file to be used.</w:t>
-      </w:r>
-      <w:r>
-        <w:rPr>
-          <w:sz w:val="22"/>
-          <w:szCs w:val="22"/>
-          <w:lang w:val="en-US"/>
-        </w:rPr>
-        <w:t xml:space="preserve"> </w:t>
-      </w:r>
-      <w:r>
-        <w:rPr>
-          <w:sz w:val="22"/>
-          <w:szCs w:val="22"/>
-          <w:lang w:val="en-US"/>
-        </w:rPr>
-        <w:t>The file parameter is used to specify the name of the file.</w:t>
-      </w:r>
-      <w:r>
-        <w:rPr>
-          <w:sz w:val="22"/>
-          <w:szCs w:val="22"/>
-          <w:lang w:val="en-US"/>
-        </w:rPr>
-        <w:t xml:space="preserve"> </w:t>
-      </w:r>
-      <w:r>
-        <w:rPr>
-          <w:sz w:val="22"/>
-          <w:szCs w:val="22"/>
-          <w:lang w:val="en-US"/>
-        </w:rPr>
-        <w:t>The status parameter is used to specify the status of the file (old, new, scratch, replace)</w:t>
-      </w:r>
-      <w:r>
-        <w:rPr>
-          <w:sz w:val="22"/>
-          <w:szCs w:val="22"/>
-          <w:lang w:val="en-US"/>
-        </w:rPr>
-        <w:t xml:space="preserve">. </w:t>
-      </w:r>
-      <w:r>
-        <w:rPr>
-          <w:sz w:val="22"/>
-          <w:szCs w:val="22"/>
-          <w:lang w:val="en-US"/>
-        </w:rPr>
-        <w:t xml:space="preserve">The </w:t>
-      </w:r>
-      <w:r>
-        <w:rPr>
-          <w:sz w:val="22"/>
-          <w:szCs w:val="22"/>
-          <w:lang w:val="en-US"/>
-        </w:rPr>
-        <w:t xml:space="preserve">first </w:t>
-      </w:r>
-      <w:r>
-        <w:rPr>
-          <w:sz w:val="22"/>
-          <w:szCs w:val="22"/>
-          <w:lang w:val="en-US"/>
-        </w:rPr>
-        <w:t xml:space="preserve">asterisk (*) is used to indicate </w:t>
-      </w:r>
-      <w:r>
-        <w:rPr>
-          <w:sz w:val="22"/>
-          <w:szCs w:val="22"/>
-          <w:lang w:val="en-US"/>
-        </w:rPr>
-        <w:t>the source or destination</w:t>
-      </w:r>
-      <w:r>
-        <w:rPr>
-          <w:sz w:val="22"/>
-          <w:szCs w:val="22"/>
-          <w:lang w:val="en-US"/>
-        </w:rPr>
-        <w:t xml:space="preserve">, and the </w:t>
-      </w:r>
-      <w:r>
-        <w:rPr>
-          <w:sz w:val="22"/>
-          <w:szCs w:val="22"/>
-          <w:lang w:val="en-US"/>
-        </w:rPr>
-        <w:t>second asterisk is used to indicate the type of the input or output</w:t>
-      </w:r>
-      <w:r>
-        <w:rPr>
-          <w:sz w:val="22"/>
-          <w:szCs w:val="22"/>
-          <w:lang w:val="en-US"/>
-        </w:rPr>
-        <w:t xml:space="preserve"> [13]</w:t>
-      </w:r>
-      <w:r>
-        <w:rPr>
-          <w:sz w:val="22"/>
-          <w:szCs w:val="22"/>
-          <w:lang w:val="en-US"/>
-        </w:rPr>
-        <w:t>.</w:t>
-      </w:r>
-    </w:p>
-    <w:p>
-      <w:pPr>
-        <w:pStyle w:val="StandardWeb"/>
-        <w:spacing w:before="0" w:beforeAutospacing="0" w:after="0" w:afterAutospacing="0"/>
-        <w:jc w:val="both"/>
-        <w:rPr>
-          <w:sz w:val="22"/>
-          <w:szCs w:val="22"/>
-          <w:lang w:val="en-US"/>
-        </w:rPr>
-      </w:pPr>
+        <w:t>1.</w:t>
+      </w:r>
+      <w:r>
+        <w:rPr>
+          <w:b/>
+          <w:sz w:val="30"/>
+          <w:szCs w:val="30"/>
+          <w:lang w:val="en-US"/>
+        </w:rPr>
+        <w:t>2</w:t>
+      </w:r>
+      <w:r>
+        <w:rPr>
+          <w:b/>
+          <w:sz w:val="30"/>
+          <w:szCs w:val="30"/>
+          <w:lang w:val="en-US"/>
+        </w:rPr>
+        <w:t xml:space="preserve"> Conclusion</w:t>
+      </w:r>
     </w:p>
     <w:p>
       <w:pPr>
@@ -6051,74 +5113,41 @@
         <w:spacing w:before="0" w:beforeAutospacing="0" w:after="0" w:afterAutospacing="0" w:line="312" w:lineRule="auto"/>
         <w:jc w:val="both"/>
         <w:rPr>
-          <w:b/>
-          <w:sz w:val="30"/>
-          <w:szCs w:val="30"/>
-          <w:lang w:val="en-US"/>
-        </w:rPr>
-      </w:pPr>
-      <w:r>
-        <w:rPr>
-          <w:b/>
-          <w:sz w:val="30"/>
-          <w:szCs w:val="30"/>
-          <w:lang w:val="en-US"/>
-        </w:rPr>
-        <w:t>1.1</w:t>
-      </w:r>
-      <w:r>
-        <w:rPr>
-          <w:b/>
-          <w:sz w:val="30"/>
-          <w:szCs w:val="30"/>
-          <w:lang w:val="en-US"/>
-        </w:rPr>
-        <w:t>.12 Object-Oriented Programming</w:t>
-      </w:r>
-      <w:r>
-        <w:rPr>
-          <w:b/>
-          <w:sz w:val="30"/>
-          <w:szCs w:val="30"/>
-          <w:lang w:val="en-US"/>
-        </w:rPr>
-        <w:tab/>
-      </w:r>
-      <w:r>
-        <w:rPr>
-          <w:b/>
-          <w:sz w:val="30"/>
-          <w:szCs w:val="30"/>
-          <w:lang w:val="en-US"/>
-        </w:rPr>
-        <w:tab/>
-      </w:r>
-      <w:r>
-        <w:rPr>
-          <w:b/>
-          <w:sz w:val="30"/>
-          <w:szCs w:val="30"/>
-          <w:lang w:val="en-US"/>
-        </w:rPr>
-        <w:tab/>
-      </w:r>
-      <w:r>
-        <w:rPr>
-          <w:b/>
-          <w:sz w:val="30"/>
-          <w:szCs w:val="30"/>
-          <w:lang w:val="en-US"/>
-        </w:rPr>
-        <w:tab/>
-      </w:r>
-      <w:r>
-        <w:rPr>
-          <w:b/>
-          <w:sz w:val="30"/>
-          <w:szCs w:val="30"/>
-          <w:lang w:val="en-US"/>
-        </w:rPr>
-        <w:tab/>
+          <w:sz w:val="22"/>
+          <w:szCs w:val="22"/>
+          <w:lang w:val="en-US"/>
+        </w:rPr>
+      </w:pPr>
+      <w:r>
+        <w:rPr>
+          <w:sz w:val="22"/>
+          <w:szCs w:val="22"/>
+          <w:lang w:val="en-US"/>
+        </w:rPr>
+        <w:t>Fortran is an old programming</w:t>
+      </w:r>
+      <w:r>
+        <w:rPr>
+          <w:sz w:val="22"/>
+          <w:szCs w:val="22"/>
+          <w:lang w:val="en-US"/>
+        </w:rPr>
+        <w:t xml:space="preserve"> language, since it was the first high-level programming</w:t>
+      </w:r>
+      <w:r>
+        <w:rPr>
+          <w:sz w:val="22"/>
+          <w:szCs w:val="22"/>
+          <w:lang w:val="en-US"/>
+        </w:rPr>
+        <w:t xml:space="preserve"> language that is still used today.</w:t>
+      </w:r>
+      <w:r>
+        <w:rPr>
+          <w:sz w:val="22"/>
+          <w:szCs w:val="22"/>
+          <w:lang w:val="en-US"/>
+        </w:rPr>
         <w:t xml:space="preserve"> </w:t>
       </w:r>
       <w:r>
@@ -6127,712 +5156,15 @@
           <w:szCs w:val="22"/>
           <w:lang w:val="en-US"/>
         </w:rPr>
-        <w:t>Fortran is not an object-oriented programming language, but it is possible to use object-oriented programming in Fortran</w:t>
-      </w:r>
-      <w:r>
-        <w:rPr>
-          <w:sz w:val="22"/>
-          <w:szCs w:val="22"/>
-          <w:lang w:val="en-US"/>
-        </w:rPr>
-        <w:t xml:space="preserve"> </w:t>
-      </w:r>
-      <w:r>
-        <w:rPr>
-          <w:sz w:val="22"/>
-          <w:szCs w:val="22"/>
-          <w:lang w:val="en-US"/>
-        </w:rPr>
-        <w:t>by using modules.</w:t>
-      </w:r>
-      <w:r>
-        <w:rPr>
-          <w:sz w:val="22"/>
-          <w:szCs w:val="22"/>
-          <w:lang w:val="en-US"/>
-        </w:rPr>
-        <w:t xml:space="preserve"> Those </w:t>
-      </w:r>
-      <w:r>
-        <w:rPr>
-          <w:sz w:val="22"/>
-          <w:szCs w:val="22"/>
-          <w:lang w:val="en-US"/>
-        </w:rPr>
-        <w:t xml:space="preserve">are used to group variables, </w:t>
-      </w:r>
-      <w:proofErr w:type="gramStart"/>
-      <w:r>
-        <w:rPr>
-          <w:sz w:val="22"/>
-          <w:szCs w:val="22"/>
-          <w:lang w:val="en-US"/>
-        </w:rPr>
-        <w:t>functions</w:t>
-      </w:r>
-      <w:proofErr w:type="gramEnd"/>
-      <w:r>
-        <w:rPr>
-          <w:sz w:val="22"/>
-          <w:szCs w:val="22"/>
-          <w:lang w:val="en-US"/>
-        </w:rPr>
-        <w:t xml:space="preserve"> and subroutines together.</w:t>
-      </w:r>
-    </w:p>
-    <w:p>
-      <w:pPr>
-        <w:pStyle w:val="StandardWeb"/>
-        <w:spacing w:before="0" w:beforeAutospacing="0" w:after="0" w:afterAutospacing="0"/>
-        <w:jc w:val="both"/>
-        <w:rPr>
-          <w:sz w:val="22"/>
-          <w:szCs w:val="22"/>
-          <w:lang w:val="en-US"/>
-        </w:rPr>
-      </w:pPr>
-      <w:r>
-        <w:rPr>
-          <w:sz w:val="22"/>
-          <w:szCs w:val="22"/>
-          <w:lang w:val="en-US"/>
-        </w:rPr>
-        <w:t>Example:</w:t>
-      </w:r>
-    </w:p>
-    <w:p>
-      <w:pPr>
-        <w:pStyle w:val="StandardWeb"/>
-        <w:spacing w:before="0" w:beforeAutospacing="0" w:after="0" w:afterAutospacing="0"/>
-        <w:jc w:val="both"/>
-        <w:rPr>
-          <w:i/>
-          <w:sz w:val="22"/>
-          <w:szCs w:val="22"/>
-          <w:lang w:val="en-US"/>
-        </w:rPr>
-      </w:pPr>
-      <w:r>
-        <w:rPr>
-          <w:noProof/>
-        </w:rPr>
-        <mc:AlternateContent>
-          <mc:Choice Requires="wps">
-            <w:drawing>
-              <wp:anchor distT="152400" distB="152400" distL="152400" distR="152400" simplePos="0" relativeHeight="251687936" behindDoc="0" locked="0" layoutInCell="1" allowOverlap="1" wp14:anchorId="158F06DA" wp14:editId="5E7D402F">
-                <wp:simplePos x="0" y="0"/>
-                <wp:positionH relativeFrom="margin">
-                  <wp:align>left</wp:align>
-                </wp:positionH>
-                <wp:positionV relativeFrom="page">
-                  <wp:posOffset>5022930</wp:posOffset>
-                </wp:positionV>
-                <wp:extent cx="3390900" cy="2080260"/>
-                <wp:effectExtent l="0" t="0" r="19050" b="15240"/>
-                <wp:wrapNone/>
-                <wp:docPr id="227291760" name="officeArt object" descr="Rechteck"/>
-                <wp:cNvGraphicFramePr/>
-                <a:graphic xmlns:a="http://schemas.openxmlformats.org/drawingml/2006/main">
-                  <a:graphicData uri="http://schemas.microsoft.com/office/word/2010/wordprocessingShape">
-                    <wps:wsp>
-                      <wps:cNvSpPr/>
-                      <wps:spPr>
-                        <a:xfrm>
-                          <a:off x="0" y="0"/>
-                          <a:ext cx="3390900" cy="2080260"/>
-                        </a:xfrm>
-                        <a:prstGeom prst="rect">
-                          <a:avLst/>
-                        </a:prstGeom>
-                        <a:noFill/>
-                        <a:ln w="25400" cap="flat">
-                          <a:solidFill>
-                            <a:srgbClr val="000000">
-                              <a:alpha val="29984"/>
-                            </a:srgbClr>
-                          </a:solidFill>
-                          <a:prstDash val="solid"/>
-                          <a:miter lim="400000"/>
-                        </a:ln>
-                        <a:effectLst/>
-                      </wps:spPr>
-                      <wps:bodyPr/>
-                    </wps:wsp>
-                  </a:graphicData>
-                </a:graphic>
-                <wp14:sizeRelH relativeFrom="margin">
-                  <wp14:pctWidth>0</wp14:pctWidth>
-                </wp14:sizeRelH>
-                <wp14:sizeRelV relativeFrom="margin">
-                  <wp14:pctHeight>0</wp14:pctHeight>
-                </wp14:sizeRelV>
-              </wp:anchor>
-            </w:drawing>
-          </mc:Choice>
-          <mc:Fallback>
-            <w:pict>
-              <v:rect w14:anchorId="533CC364" id="officeArt object" o:spid="_x0000_s1026" alt="Rechteck" style="position:absolute;margin-left:0;margin-top:395.5pt;width:267pt;height:163.8pt;z-index:251687936;visibility:visible;mso-wrap-style:square;mso-width-percent:0;mso-height-percent:0;mso-wrap-distance-left:12pt;mso-wrap-distance-top:12pt;mso-wrap-distance-right:12pt;mso-wrap-distance-bottom:12pt;mso-position-horizontal:left;mso-position-horizontal-relative:margin;mso-position-vertical:absolute;mso-position-vertical-relative:page;mso-width-percent:0;mso-height-percent:0;mso-width-relative:margin;mso-height-relative:margin;v-text-anchor:top" o:gfxdata="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" filled="f" strokeweight="2pt">
-                <v:stroke opacity="19532f" miterlimit="4"/>
-                <w10:wrap anchorx="margin" anchory="page"/>
-              </v:rect>
-            </w:pict>
-          </mc:Fallback>
-        </mc:AlternateContent>
-      </w:r>
-      <w:r>
-        <w:rPr>
-          <w:i/>
-          <w:sz w:val="22"/>
-          <w:szCs w:val="22"/>
-          <w:lang w:val="en-US"/>
-        </w:rPr>
-        <w:t xml:space="preserve">module </w:t>
-      </w:r>
-      <w:proofErr w:type="spellStart"/>
-      <w:r>
-        <w:rPr>
-          <w:i/>
-          <w:sz w:val="22"/>
-          <w:szCs w:val="22"/>
-          <w:lang w:val="en-US"/>
-        </w:rPr>
-        <w:t>myModule</w:t>
-      </w:r>
-      <w:proofErr w:type="spellEnd"/>
-    </w:p>
-    <w:p>
-      <w:pPr>
-        <w:pStyle w:val="StandardWeb"/>
-        <w:spacing w:before="0" w:beforeAutospacing="0" w:after="0" w:afterAutospacing="0"/>
-        <w:jc w:val="both"/>
-        <w:rPr>
-          <w:i/>
-          <w:sz w:val="22"/>
-          <w:szCs w:val="22"/>
-          <w:lang w:val="en-US"/>
-        </w:rPr>
-      </w:pPr>
-      <w:proofErr w:type="gramStart"/>
-      <w:r>
-        <w:rPr>
-          <w:i/>
-          <w:sz w:val="22"/>
-          <w:szCs w:val="22"/>
-          <w:lang w:val="en-US"/>
-        </w:rPr>
-        <w:t>integer :</w:t>
-      </w:r>
-      <w:proofErr w:type="gramEnd"/>
-      <w:r>
-        <w:rPr>
-          <w:i/>
-          <w:sz w:val="22"/>
-          <w:szCs w:val="22"/>
-          <w:lang w:val="en-US"/>
-        </w:rPr>
-        <w:t>: number</w:t>
-      </w:r>
-    </w:p>
-    <w:p>
-      <w:pPr>
-        <w:pStyle w:val="StandardWeb"/>
-        <w:spacing w:before="0" w:beforeAutospacing="0" w:after="0" w:afterAutospacing="0"/>
-        <w:jc w:val="both"/>
-        <w:rPr>
-          <w:i/>
-          <w:sz w:val="22"/>
-          <w:szCs w:val="22"/>
-          <w:lang w:val="en-US"/>
-        </w:rPr>
-      </w:pPr>
-      <w:r>
-        <w:rPr>
-          <w:i/>
-          <w:sz w:val="22"/>
-          <w:szCs w:val="22"/>
-          <w:lang w:val="en-US"/>
-        </w:rPr>
-        <w:t>contains</w:t>
-      </w:r>
-    </w:p>
-    <w:p>
-      <w:pPr>
-        <w:pStyle w:val="StandardWeb"/>
-        <w:spacing w:before="0" w:beforeAutospacing="0" w:after="0" w:afterAutospacing="0"/>
-        <w:jc w:val="both"/>
-        <w:rPr>
-          <w:i/>
-          <w:sz w:val="22"/>
-          <w:szCs w:val="22"/>
-          <w:lang w:val="en-US"/>
-        </w:rPr>
-      </w:pPr>
-      <w:r>
-        <w:rPr>
-          <w:i/>
-          <w:sz w:val="22"/>
-          <w:szCs w:val="22"/>
-          <w:lang w:val="en-US"/>
-        </w:rPr>
-        <w:t xml:space="preserve">subroutine </w:t>
-      </w:r>
-      <w:proofErr w:type="spellStart"/>
-      <w:proofErr w:type="gramStart"/>
-      <w:r>
-        <w:rPr>
-          <w:i/>
-          <w:sz w:val="22"/>
-          <w:szCs w:val="22"/>
-          <w:lang w:val="en-US"/>
-        </w:rPr>
-        <w:t>mySubroutine</w:t>
-      </w:r>
-      <w:proofErr w:type="spellEnd"/>
-      <w:r>
-        <w:rPr>
-          <w:i/>
-          <w:sz w:val="22"/>
-          <w:szCs w:val="22"/>
-          <w:lang w:val="en-US"/>
-        </w:rPr>
-        <w:t>(</w:t>
-      </w:r>
-      <w:proofErr w:type="gramEnd"/>
-      <w:r>
-        <w:rPr>
-          <w:i/>
-          <w:sz w:val="22"/>
-          <w:szCs w:val="22"/>
-          <w:lang w:val="en-US"/>
-        </w:rPr>
-        <w:t>)</w:t>
-      </w:r>
-    </w:p>
-    <w:p>
-      <w:pPr>
-        <w:pStyle w:val="StandardWeb"/>
-        <w:spacing w:before="0" w:beforeAutospacing="0" w:after="0" w:afterAutospacing="0"/>
-        <w:jc w:val="both"/>
-        <w:rPr>
-          <w:i/>
-          <w:sz w:val="22"/>
-          <w:szCs w:val="22"/>
-          <w:lang w:val="en-US"/>
-        </w:rPr>
-      </w:pPr>
-      <w:proofErr w:type="gramStart"/>
-      <w:r>
-        <w:rPr>
-          <w:i/>
-          <w:sz w:val="22"/>
-          <w:szCs w:val="22"/>
-          <w:lang w:val="en-US"/>
-        </w:rPr>
-        <w:t>write(</w:t>
-      </w:r>
-      <w:proofErr w:type="gramEnd"/>
-      <w:r>
-        <w:rPr>
-          <w:i/>
-          <w:sz w:val="22"/>
-          <w:szCs w:val="22"/>
-          <w:lang w:val="en-US"/>
-        </w:rPr>
-        <w:t>*,*) "Hello World"</w:t>
-      </w:r>
-    </w:p>
-    <w:p>
-      <w:pPr>
-        <w:pStyle w:val="StandardWeb"/>
-        <w:spacing w:before="0" w:beforeAutospacing="0" w:after="0" w:afterAutospacing="0"/>
-        <w:jc w:val="both"/>
-        <w:rPr>
-          <w:i/>
-          <w:sz w:val="22"/>
-          <w:szCs w:val="22"/>
-          <w:lang w:val="en-US"/>
-        </w:rPr>
-      </w:pPr>
-      <w:r>
-        <w:rPr>
-          <w:i/>
-          <w:sz w:val="22"/>
-          <w:szCs w:val="22"/>
-          <w:lang w:val="en-US"/>
-        </w:rPr>
-        <w:t xml:space="preserve">end subroutine </w:t>
-      </w:r>
-      <w:proofErr w:type="spellStart"/>
-      <w:r>
-        <w:rPr>
-          <w:i/>
-          <w:sz w:val="22"/>
-          <w:szCs w:val="22"/>
-          <w:lang w:val="en-US"/>
-        </w:rPr>
-        <w:t>mySubroutine</w:t>
-      </w:r>
-      <w:proofErr w:type="spellEnd"/>
-    </w:p>
-    <w:p>
-      <w:pPr>
-        <w:pStyle w:val="StandardWeb"/>
-        <w:spacing w:before="0" w:beforeAutospacing="0" w:after="0" w:afterAutospacing="0"/>
-        <w:jc w:val="both"/>
-        <w:rPr>
-          <w:i/>
-          <w:sz w:val="22"/>
-          <w:szCs w:val="22"/>
-          <w:lang w:val="en-US"/>
-        </w:rPr>
-      </w:pPr>
-      <w:r>
-        <w:rPr>
-          <w:i/>
-          <w:sz w:val="22"/>
-          <w:szCs w:val="22"/>
-          <w:lang w:val="en-US"/>
-        </w:rPr>
-        <w:t xml:space="preserve">end module </w:t>
-      </w:r>
-      <w:proofErr w:type="spellStart"/>
-      <w:r>
-        <w:rPr>
-          <w:i/>
-          <w:sz w:val="22"/>
-          <w:szCs w:val="22"/>
-          <w:lang w:val="en-US"/>
-        </w:rPr>
-        <w:t>myModule</w:t>
-      </w:r>
-      <w:proofErr w:type="spellEnd"/>
-    </w:p>
-    <w:p>
-      <w:pPr>
-        <w:pStyle w:val="StandardWeb"/>
-        <w:spacing w:before="0" w:beforeAutospacing="0" w:after="0" w:afterAutospacing="0"/>
-        <w:jc w:val="both"/>
-        <w:rPr>
-          <w:sz w:val="22"/>
-          <w:szCs w:val="22"/>
-          <w:lang w:val="en-US"/>
-        </w:rPr>
-      </w:pPr>
-      <w:r>
-        <w:rPr>
-          <w:sz w:val="22"/>
-          <w:szCs w:val="22"/>
-          <w:lang w:val="en-US"/>
-        </w:rPr>
-        <w:t>This module can then be used in another program like this:</w:t>
-      </w:r>
-    </w:p>
-    <w:p>
-      <w:pPr>
-        <w:pStyle w:val="StandardWeb"/>
-        <w:spacing w:before="0" w:beforeAutospacing="0" w:after="0" w:afterAutospacing="0"/>
-        <w:jc w:val="both"/>
-        <w:rPr>
-          <w:i/>
-          <w:sz w:val="22"/>
-          <w:szCs w:val="22"/>
-          <w:lang w:val="en-US"/>
-        </w:rPr>
-      </w:pPr>
-      <w:r>
-        <w:rPr>
-          <w:i/>
-          <w:sz w:val="22"/>
-          <w:szCs w:val="22"/>
-          <w:lang w:val="en-US"/>
-        </w:rPr>
-        <w:t xml:space="preserve">program </w:t>
-      </w:r>
-      <w:proofErr w:type="spellStart"/>
-      <w:r>
-        <w:rPr>
-          <w:i/>
-          <w:sz w:val="22"/>
-          <w:szCs w:val="22"/>
-          <w:lang w:val="en-US"/>
-        </w:rPr>
-        <w:t>myProgram</w:t>
-      </w:r>
-      <w:proofErr w:type="spellEnd"/>
-    </w:p>
-    <w:p>
-      <w:pPr>
-        <w:pStyle w:val="StandardWeb"/>
-        <w:spacing w:before="0" w:beforeAutospacing="0" w:after="0" w:afterAutospacing="0"/>
-        <w:jc w:val="both"/>
-        <w:rPr>
-          <w:i/>
-          <w:sz w:val="22"/>
-          <w:szCs w:val="22"/>
-          <w:lang w:val="en-US"/>
-        </w:rPr>
-      </w:pPr>
-      <w:r>
-        <w:rPr>
-          <w:i/>
-          <w:sz w:val="22"/>
-          <w:szCs w:val="22"/>
-          <w:lang w:val="en-US"/>
-        </w:rPr>
-        <w:t xml:space="preserve">use </w:t>
-      </w:r>
-      <w:proofErr w:type="spellStart"/>
-      <w:proofErr w:type="gramStart"/>
-      <w:r>
-        <w:rPr>
-          <w:i/>
-          <w:sz w:val="22"/>
-          <w:szCs w:val="22"/>
-          <w:lang w:val="en-US"/>
-        </w:rPr>
-        <w:t>myModule</w:t>
-      </w:r>
-      <w:proofErr w:type="spellEnd"/>
-      <w:proofErr w:type="gramEnd"/>
-    </w:p>
-    <w:p>
-      <w:pPr>
-        <w:pStyle w:val="StandardWeb"/>
-        <w:spacing w:before="0" w:beforeAutospacing="0" w:after="0" w:afterAutospacing="0"/>
-        <w:jc w:val="both"/>
-        <w:rPr>
-          <w:i/>
-          <w:sz w:val="22"/>
-          <w:szCs w:val="22"/>
-          <w:lang w:val="en-US"/>
-        </w:rPr>
-      </w:pPr>
-      <w:r>
-        <w:rPr>
-          <w:i/>
-          <w:sz w:val="22"/>
-          <w:szCs w:val="22"/>
-          <w:lang w:val="en-US"/>
-        </w:rPr>
-        <w:t xml:space="preserve">call </w:t>
-      </w:r>
-      <w:proofErr w:type="spellStart"/>
-      <w:proofErr w:type="gramStart"/>
-      <w:r>
-        <w:rPr>
-          <w:i/>
-          <w:sz w:val="22"/>
-          <w:szCs w:val="22"/>
-          <w:lang w:val="en-US"/>
-        </w:rPr>
-        <w:t>mySubroutine</w:t>
-      </w:r>
-      <w:proofErr w:type="spellEnd"/>
-      <w:r>
-        <w:rPr>
-          <w:i/>
-          <w:sz w:val="22"/>
-          <w:szCs w:val="22"/>
-          <w:lang w:val="en-US"/>
-        </w:rPr>
-        <w:t>(</w:t>
-      </w:r>
-      <w:proofErr w:type="gramEnd"/>
-      <w:r>
-        <w:rPr>
-          <w:i/>
-          <w:sz w:val="22"/>
-          <w:szCs w:val="22"/>
-          <w:lang w:val="en-US"/>
-        </w:rPr>
-        <w:t>)</w:t>
-      </w:r>
-    </w:p>
-    <w:p>
-      <w:pPr>
-        <w:pStyle w:val="StandardWeb"/>
-        <w:spacing w:before="0" w:beforeAutospacing="0" w:after="0" w:afterAutospacing="0"/>
-        <w:jc w:val="both"/>
-        <w:rPr>
-          <w:i/>
-          <w:sz w:val="22"/>
-          <w:szCs w:val="22"/>
-          <w:lang w:val="en-US"/>
-        </w:rPr>
-      </w:pPr>
-      <w:r>
-        <w:rPr>
-          <w:i/>
-          <w:sz w:val="22"/>
-          <w:szCs w:val="22"/>
-          <w:lang w:val="en-US"/>
-        </w:rPr>
-        <w:t xml:space="preserve">end program </w:t>
-      </w:r>
-      <w:proofErr w:type="spellStart"/>
-      <w:r>
-        <w:rPr>
-          <w:i/>
-          <w:sz w:val="22"/>
-          <w:szCs w:val="22"/>
-          <w:lang w:val="en-US"/>
-        </w:rPr>
-        <w:t>myProgram</w:t>
-      </w:r>
-      <w:proofErr w:type="spellEnd"/>
-    </w:p>
-    <w:p>
-      <w:pPr>
-        <w:pStyle w:val="StandardWeb"/>
-        <w:spacing w:before="0" w:beforeAutospacing="0" w:after="0" w:afterAutospacing="0"/>
-        <w:jc w:val="both"/>
-        <w:rPr>
-          <w:sz w:val="22"/>
-          <w:szCs w:val="22"/>
-          <w:lang w:val="en-US"/>
-        </w:rPr>
-      </w:pPr>
-      <w:r>
-        <w:rPr>
-          <w:sz w:val="22"/>
-          <w:szCs w:val="22"/>
-          <w:lang w:val="en-US"/>
-        </w:rPr>
-        <w:t>This would print "Hello World" to the console.</w:t>
-      </w:r>
-    </w:p>
-    <w:p>
-      <w:pPr>
-        <w:pStyle w:val="StandardWeb"/>
-        <w:spacing w:before="0" w:beforeAutospacing="0" w:after="0" w:afterAutospacing="0"/>
-        <w:jc w:val="both"/>
-        <w:rPr>
-          <w:sz w:val="22"/>
-          <w:szCs w:val="22"/>
-          <w:lang w:val="en-US"/>
-        </w:rPr>
-      </w:pPr>
-    </w:p>
-    <w:p>
-      <w:pPr>
-        <w:pStyle w:val="StandardWeb"/>
-        <w:spacing w:before="0" w:beforeAutospacing="0" w:after="0" w:afterAutospacing="0"/>
-        <w:jc w:val="both"/>
-        <w:rPr>
-          <w:sz w:val="22"/>
-          <w:szCs w:val="22"/>
-          <w:lang w:val="en-US"/>
-        </w:rPr>
-      </w:pPr>
-    </w:p>
-    <w:p>
-      <w:pPr>
-        <w:pStyle w:val="StandardWeb"/>
-        <w:spacing w:before="0" w:beforeAutospacing="0" w:after="0" w:afterAutospacing="0" w:line="312" w:lineRule="auto"/>
-        <w:jc w:val="both"/>
-        <w:rPr>
-          <w:b/>
-          <w:sz w:val="30"/>
-          <w:szCs w:val="30"/>
-          <w:lang w:val="en-US"/>
-        </w:rPr>
-      </w:pPr>
-      <w:r>
-        <w:rPr>
-          <w:b/>
-          <w:sz w:val="30"/>
-          <w:szCs w:val="30"/>
-          <w:lang w:val="en-US"/>
-        </w:rPr>
-        <w:t>1.</w:t>
-      </w:r>
-      <w:r>
-        <w:rPr>
-          <w:b/>
-          <w:sz w:val="30"/>
-          <w:szCs w:val="30"/>
-          <w:lang w:val="en-US"/>
-        </w:rPr>
-        <w:t>2</w:t>
-      </w:r>
-      <w:r>
-        <w:rPr>
-          <w:b/>
-          <w:sz w:val="30"/>
-          <w:szCs w:val="30"/>
-          <w:lang w:val="en-US"/>
-        </w:rPr>
-        <w:t xml:space="preserve"> Conclusion</w:t>
-      </w:r>
-    </w:p>
-    <w:p>
-      <w:pPr>
-        <w:pStyle w:val="StandardWeb"/>
-        <w:spacing w:before="0" w:beforeAutospacing="0" w:after="0" w:afterAutospacing="0" w:line="312" w:lineRule="auto"/>
-        <w:jc w:val="both"/>
-        <w:rPr>
-          <w:sz w:val="22"/>
-          <w:szCs w:val="22"/>
-          <w:lang w:val="en-US"/>
-        </w:rPr>
-      </w:pPr>
-      <w:r>
-        <w:rPr>
-          <w:sz w:val="22"/>
-          <w:szCs w:val="22"/>
-          <w:lang w:val="en-US"/>
-        </w:rPr>
-        <w:t>Fortran is an old programming</w:t>
-      </w:r>
-      <w:r>
-        <w:rPr>
-          <w:sz w:val="22"/>
-          <w:szCs w:val="22"/>
-          <w:lang w:val="en-US"/>
-        </w:rPr>
-        <w:t xml:space="preserve"> language, since it was the first high-level programming</w:t>
-      </w:r>
-      <w:r>
-        <w:rPr>
-          <w:sz w:val="22"/>
-          <w:szCs w:val="22"/>
-          <w:lang w:val="en-US"/>
-        </w:rPr>
-        <w:t xml:space="preserve"> language that is still used today.</w:t>
-      </w:r>
-      <w:r>
-        <w:rPr>
-          <w:sz w:val="22"/>
-          <w:szCs w:val="22"/>
-          <w:lang w:val="en-US"/>
-        </w:rPr>
-        <w:t xml:space="preserve"> </w:t>
-      </w:r>
-      <w:r>
-        <w:rPr>
-          <w:sz w:val="22"/>
-          <w:szCs w:val="22"/>
-          <w:lang w:val="en-US"/>
-        </w:rPr>
-        <w:t xml:space="preserve">It is a compiled, statically typed, structured, </w:t>
-      </w:r>
-      <w:proofErr w:type="gramStart"/>
-      <w:r>
-        <w:rPr>
-          <w:sz w:val="22"/>
-          <w:szCs w:val="22"/>
-          <w:lang w:val="en-US"/>
-        </w:rPr>
-        <w:t>portable</w:t>
-      </w:r>
-      <w:proofErr w:type="gramEnd"/>
-      <w:r>
-        <w:rPr>
-          <w:sz w:val="22"/>
-          <w:szCs w:val="22"/>
-          <w:lang w:val="en-US"/>
-        </w:rPr>
-        <w:t xml:space="preserve"> and parallel programming language, which makes it a good choice for scientific computing</w:t>
+        <w:t>It is a compiled, statically typed, structured, portable and parallel programming language, which makes it a good choice for scientific computing</w:t>
+      </w:r>
+      <w:r>
+        <w:rPr>
+          <w:sz w:val="22"/>
+          <w:szCs w:val="22"/>
+          <w:lang w:val="en-US"/>
+        </w:rPr>
+        <w:t>,</w:t>
       </w:r>
       <w:r>
         <w:rPr>
@@ -6848,7 +5180,23 @@
           <w:szCs w:val="22"/>
           <w:lang w:val="en-US"/>
         </w:rPr>
-        <w:t>. However, it is neither an object-oriented nor a functional programming language, which makes it less flexible than other programming languages</w:t>
+        <w:t>.</w:t>
+      </w:r>
+      <w:r>
+        <w:rPr>
+          <w:sz w:val="22"/>
+          <w:szCs w:val="22"/>
+          <w:lang w:val="en-US"/>
+        </w:rPr>
+        <w:t xml:space="preserve"> Great concepts were the control structures, which are ubiquitous in today’s programming languages.</w:t>
+      </w:r>
+      <w:r>
+        <w:rPr>
+          <w:sz w:val="22"/>
+          <w:szCs w:val="22"/>
+          <w:lang w:val="en-US"/>
+        </w:rPr>
+        <w:t xml:space="preserve"> However, it is neither an object-oriented nor a functional programming language, which makes it less flexible than other programming languages</w:t>
       </w:r>
       <w:r>
         <w:rPr>
@@ -7512,13 +5860,8 @@
                                 <w:ind w:left="0"/>
                               </w:pPr>
                               <w:r>
-                                <w:t xml:space="preserve"> </w:t>
+                                <w:t xml:space="preserve"> nil</w:t>
                               </w:r>
-                              <w:proofErr w:type="spellStart"/>
-                              <w:r>
-                                <w:t>nil</w:t>
-                              </w:r>
-                              <w:proofErr w:type="spellEnd"/>
                             </w:p>
                           </w:txbxContent>
                         </wps:txbx>
@@ -7537,7 +5880,7 @@
           </mc:Choice>
           <mc:Fallback>
             <w:pict>
-              <v:group w14:anchorId="167310EF" id="Zeichenbereich 32" o:spid="_x0000_s1028" editas="canvas" style="width:425.2pt;height:93pt;mso-position-horizontal-relative:char;mso-position-vertical-relative:line" coordsize="54000,11811" o:gfxdata="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">
+              <v:group w14:anchorId="167310EF" id="Zeichenbereich 32" o:spid="_x0000_s1026" editas="canvas" style="width:425.2pt;height:93pt;mso-position-horizontal-relative:char;mso-position-vertical-relative:line" coordsize="54000,11811" o:gfxdata="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">
                 <v:shapetype id="_x0000_t75" coordsize="21600,21600" o:spt="75" o:preferrelative="t" path="m@4@5l@4@11@9@11@9@5xe" filled="f" stroked="f">
                   <v:stroke joinstyle="miter"/>
                   <v:formulas>
@@ -7557,49 +5900,49 @@
                   <v:path o:extrusionok="f" gradientshapeok="t" o:connecttype="rect"/>
                   <o:lock v:ext="edit" aspectratio="t"/>
                 </v:shapetype>
-                <v:shape id="_x0000_s1029" type="#_x0000_t75" style="position:absolute;width:54000;height:11811;visibility:visible;mso-wrap-style:square" filled="t">
+                <v:shape id="_x0000_s1027" type="#_x0000_t75" style="position:absolute;width:54000;height:11811;visibility:visible;mso-wrap-style:square" filled="t">
                   <v:fill o:detectmouseclick="t"/>
                   <v:path o:connecttype="none"/>
                 </v:shape>
-                <v:rect id="Rechteck 1795225751" o:spid="_x0000_s1030" style="position:absolute;left:2743;top:2743;width:6629;height:3048;visibility:visible;mso-wrap-style:square;v-text-anchor:middle" o:gfxdata="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" fillcolor="#e7e6e6 [3214]" strokecolor="#1f3763 [1604]" strokeweight="1pt"/>
-                <v:rect id="Rechteck 2016382054" o:spid="_x0000_s1031" style="position:absolute;left:16002;top:2743;width:6629;height:3048;visibility:visible;mso-wrap-style:square;v-text-anchor:middle" o:gfxdata="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" fillcolor="#e7e6e6 [3214]" strokecolor="#1f3763 [1604]" strokeweight="1pt"/>
-                <v:rect id="Rechteck 1847622876" o:spid="_x0000_s1032" style="position:absolute;left:29460;top:2743;width:6630;height:3048;visibility:visible;mso-wrap-style:square;v-text-anchor:middle" o:gfxdata="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" fillcolor="#e7e6e6 [3214]" strokecolor="#1f3763 [1604]" strokeweight="1pt"/>
+                <v:rect id="Rechteck 1795225751" o:spid="_x0000_s1028" style="position:absolute;left:2743;top:2743;width:6629;height:3048;visibility:visible;mso-wrap-style:square;v-text-anchor:middle" o:gfxdata="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" fillcolor="#e7e6e6 [3214]" strokecolor="#1f3763 [1604]" strokeweight="1pt"/>
+                <v:rect id="Rechteck 2016382054" o:spid="_x0000_s1029" style="position:absolute;left:16002;top:2743;width:6629;height:3048;visibility:visible;mso-wrap-style:square;v-text-anchor:middle" o:gfxdata="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" fillcolor="#e7e6e6 [3214]" strokecolor="#1f3763 [1604]" strokeweight="1pt"/>
+                <v:rect id="Rechteck 1847622876" o:spid="_x0000_s1030" style="position:absolute;left:29460;top:2743;width:6630;height:3048;visibility:visible;mso-wrap-style:square;v-text-anchor:middle" o:gfxdata="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" fillcolor="#e7e6e6 [3214]" strokecolor="#1f3763 [1604]" strokeweight="1pt"/>
                 <v:shapetype id="_x0000_t32" coordsize="21600,21600" o:spt="32" o:oned="t" path="m,l21600,21600e" filled="f">
                   <v:path arrowok="t" fillok="f" o:connecttype="none"/>
                   <o:lock v:ext="edit" shapetype="t"/>
                 </v:shapetype>
-                <v:shape id="Gerade Verbindung mit Pfeil 324804253" o:spid="_x0000_s1033" type="#_x0000_t32" style="position:absolute;left:7467;top:4267;width:8535;height:0;visibility:visible;mso-wrap-style:square" o:connectortype="straight" o:gfxdata="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" strokecolor="black [3213]" strokeweight=".5pt">
+                <v:shape id="Gerade Verbindung mit Pfeil 324804253" o:spid="_x0000_s1031" type="#_x0000_t32" style="position:absolute;left:7467;top:4267;width:8535;height:0;visibility:visible;mso-wrap-style:square" o:connectortype="straight" o:gfxdata="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" strokecolor="black [3213]" strokeweight=".5pt">
                   <v:stroke endarrow="block" joinstyle="miter"/>
                 </v:shape>
-                <v:shape id="Gerade Verbindung mit Pfeil 1806325245" o:spid="_x0000_s1034" type="#_x0000_t32" style="position:absolute;left:20878;top:4267;width:8582;height:0;visibility:visible;mso-wrap-style:square" o:connectortype="straight" o:gfxdata="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" strokecolor="black [3213]" strokeweight=".5pt">
+                <v:shape id="Gerade Verbindung mit Pfeil 1806325245" o:spid="_x0000_s1032" type="#_x0000_t32" style="position:absolute;left:20878;top:4267;width:8582;height:0;visibility:visible;mso-wrap-style:square" o:connectortype="straight" o:gfxdata="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" strokecolor="black [3213]" strokeweight=".5pt">
                   <v:stroke endarrow="block" joinstyle="miter"/>
                 </v:shape>
-                <v:shape id="Gerade Verbindung mit Pfeil 1884120621" o:spid="_x0000_s1035" type="#_x0000_t32" style="position:absolute;left:34442;top:4191;width:8277;height:76;visibility:visible;mso-wrap-style:square" o:connectortype="straight" o:gfxdata="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" strokecolor="black [3213]" strokeweight=".5pt">
+                <v:shape id="Gerade Verbindung mit Pfeil 1884120621" o:spid="_x0000_s1033" type="#_x0000_t32" style="position:absolute;left:34442;top:4191;width:8277;height:76;visibility:visible;mso-wrap-style:square" o:connectortype="straight" o:gfxdata="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" strokecolor="black [3213]" strokeweight=".5pt">
                   <v:stroke endarrow="block" joinstyle="miter"/>
                 </v:shape>
-                <v:line id="Gerader Verbinder 105403631" o:spid="_x0000_s1036" style="position:absolute;visibility:visible;mso-wrap-style:square" from="6057,2743" to="6057,5791" o:connectortype="straight" o:gfxdata="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" strokecolor="black [3213]" strokeweight=".5pt">
+                <v:line id="Gerader Verbinder 105403631" o:spid="_x0000_s1034" style="position:absolute;visibility:visible;mso-wrap-style:square" from="6057,2743" to="6057,5791" o:connectortype="straight" o:gfxdata="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" strokecolor="black [3213]" strokeweight=".5pt">
                   <v:stroke joinstyle="miter"/>
                 </v:line>
-                <v:line id="Gerader Verbinder 242734345" o:spid="_x0000_s1037" style="position:absolute;visibility:visible;mso-wrap-style:square" from="19316,2743" to="19316,5791" o:connectortype="straight" o:gfxdata="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" strokecolor="black [3213]" strokeweight=".5pt">
+                <v:line id="Gerader Verbinder 242734345" o:spid="_x0000_s1035" style="position:absolute;visibility:visible;mso-wrap-style:square" from="19316,2743" to="19316,5791" o:connectortype="straight" o:gfxdata="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" strokecolor="black [3213]" strokeweight=".5pt">
                   <v:stroke joinstyle="miter"/>
                 </v:line>
-                <v:line id="Gerader Verbinder 507719937" o:spid="_x0000_s1038" style="position:absolute;visibility:visible;mso-wrap-style:square" from="32775,2743" to="32775,5791" o:connectortype="straight" o:gfxdata="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" strokecolor="black [3213]" strokeweight=".5pt">
+                <v:line id="Gerader Verbinder 507719937" o:spid="_x0000_s1036" style="position:absolute;visibility:visible;mso-wrap-style:square" from="32775,2743" to="32775,5791" o:connectortype="straight" o:gfxdata="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" strokecolor="black [3213]" strokeweight=".5pt">
                   <v:stroke joinstyle="miter"/>
                 </v:line>
-                <v:shape id="Gerade Verbindung mit Pfeil 1866442994" o:spid="_x0000_s1039" type="#_x0000_t32" style="position:absolute;left:4495;top:4191;width:0;height:3886;visibility:visible;mso-wrap-style:square" o:connectortype="straight" o:gfxdata="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" strokecolor="black [3213]" strokeweight=".5pt">
+                <v:shape id="Gerade Verbindung mit Pfeil 1866442994" o:spid="_x0000_s1037" type="#_x0000_t32" style="position:absolute;left:4495;top:4191;width:0;height:3886;visibility:visible;mso-wrap-style:square" o:connectortype="straight" o:gfxdata="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" strokecolor="black [3213]" strokeweight=".5pt">
                   <v:stroke endarrow="block" joinstyle="miter"/>
                 </v:shape>
-                <v:shape id="Gerade Verbindung mit Pfeil 795019905" o:spid="_x0000_s1040" type="#_x0000_t32" style="position:absolute;left:17802;top:4009;width:0;height:3887;visibility:visible;mso-wrap-style:square" o:connectortype="straight" o:gfxdata="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" strokecolor="black [3213]" strokeweight=".5pt">
+                <v:shape id="Gerade Verbindung mit Pfeil 795019905" o:spid="_x0000_s1038" type="#_x0000_t32" style="position:absolute;left:17802;top:4009;width:0;height:3887;visibility:visible;mso-wrap-style:square" o:connectortype="straight" o:gfxdata="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" strokecolor="black [3213]" strokeweight=".5pt">
                   <v:stroke endarrow="block" joinstyle="miter"/>
                 </v:shape>
-                <v:shape id="Gerade Verbindung mit Pfeil 1687400559" o:spid="_x0000_s1041" type="#_x0000_t32" style="position:absolute;left:31137;top:4191;width:0;height:3886;visibility:visible;mso-wrap-style:square" o:connectortype="straight" o:gfxdata="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" strokecolor="black [3213]" strokeweight=".5pt">
+                <v:shape id="Gerade Verbindung mit Pfeil 1687400559" o:spid="_x0000_s1039" type="#_x0000_t32" style="position:absolute;left:31137;top:4191;width:0;height:3886;visibility:visible;mso-wrap-style:square" o:connectortype="straight" o:gfxdata="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" strokecolor="black [3213]" strokeweight=".5pt">
                   <v:stroke endarrow="block" joinstyle="miter"/>
                 </v:shape>
                 <v:shapetype id="_x0000_t202" coordsize="21600,21600" o:spt="202" path="m,l,21600r21600,l21600,xe">
                   <v:stroke joinstyle="miter"/>
                   <v:path gradientshapeok="t" o:connecttype="rect"/>
                 </v:shapetype>
-                <v:shape id="Textfeld 482523282" o:spid="_x0000_s1042" type="#_x0000_t202" style="position:absolute;left:3200;top:8382;width:2743;height:2819;visibility:visible;mso-wrap-style:square;v-text-anchor:top" o:gfxdata="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" fillcolor="white [3201]" strokeweight=".5pt">
+                <v:shape id="Textfeld 482523282" o:spid="_x0000_s1040" type="#_x0000_t202" style="position:absolute;left:3200;top:8382;width:2743;height:2819;visibility:visible;mso-wrap-style:square;v-text-anchor:top" o:gfxdata="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" fillcolor="white [3201]" strokeweight=".5pt">
                   <v:textbox>
                     <w:txbxContent>
                       <w:p>
@@ -7613,7 +5956,7 @@
                     </w:txbxContent>
                   </v:textbox>
                 </v:shape>
-                <v:shape id="Textfeld 1546619069" o:spid="_x0000_s1043" type="#_x0000_t202" style="position:absolute;left:16459;top:8610;width:2667;height:2591;visibility:visible;mso-wrap-style:square;v-text-anchor:top" o:gfxdata="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" fillcolor="white [3201]" strokeweight=".5pt">
+                <v:shape id="Textfeld 1546619069" o:spid="_x0000_s1041" type="#_x0000_t202" style="position:absolute;left:16459;top:8610;width:2667;height:2591;visibility:visible;mso-wrap-style:square;v-text-anchor:top" o:gfxdata="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" fillcolor="white [3201]" strokeweight=".5pt">
                   <v:textbox>
                     <w:txbxContent>
                       <w:p>
@@ -7627,7 +5970,7 @@
                     </w:txbxContent>
                   </v:textbox>
                 </v:shape>
-                <v:shape id="Textfeld 1132622017" o:spid="_x0000_s1044" type="#_x0000_t202" style="position:absolute;left:29870;top:8991;width:2819;height:2515;visibility:visible;mso-wrap-style:square;v-text-anchor:top" o:gfxdata="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" fillcolor="white [3201]" strokeweight=".5pt">
+                <v:shape id="Textfeld 1132622017" o:spid="_x0000_s1042" type="#_x0000_t202" style="position:absolute;left:29870;top:8991;width:2819;height:2515;visibility:visible;mso-wrap-style:square;v-text-anchor:top" o:gfxdata="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" fillcolor="white [3201]" strokeweight=".5pt">
                   <v:textbox>
                     <w:txbxContent>
                       <w:p>
@@ -7641,7 +5984,7 @@
                     </w:txbxContent>
                   </v:textbox>
                 </v:shape>
-                <v:shape id="Textfeld 1587343086" o:spid="_x0000_s1045" type="#_x0000_t202" style="position:absolute;left:43053;top:2895;width:3733;height:2515;visibility:visible;mso-wrap-style:square;v-text-anchor:top" o:gfxdata="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" fillcolor="white [3201]" strokeweight=".5pt">
+                <v:shape id="Textfeld 1587343086" o:spid="_x0000_s1043" type="#_x0000_t202" style="position:absolute;left:43053;top:2895;width:3733;height:2515;visibility:visible;mso-wrap-style:square;v-text-anchor:top" o:gfxdata="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" fillcolor="white [3201]" strokeweight=".5pt">
                   <v:textbox>
                     <w:txbxContent>
                       <w:p>
@@ -7649,13 +5992,8 @@
                           <w:ind w:left="0"/>
                         </w:pPr>
                         <w:r>
-                          <w:t xml:space="preserve"> </w:t>
+                          <w:t xml:space="preserve"> nil</w:t>
                         </w:r>
-                        <w:proofErr w:type="spellStart"/>
-                        <w:r>
-                          <w:t>nil</w:t>
-                        </w:r>
-                        <w:proofErr w:type="spellEnd"/>
                       </w:p>
                     </w:txbxContent>
                   </v:textbox>
@@ -8000,21 +6338,7 @@
               <w:rPr>
                 <w:lang w:val="en-GB"/>
               </w:rPr>
-              <w:t>(</w:t>
-            </w:r>
-            <w:proofErr w:type="gramStart"/>
-            <w:r>
-              <w:rPr>
-                <w:lang w:val="en-GB"/>
-              </w:rPr>
-              <w:t>mod</w:t>
-            </w:r>
-            <w:proofErr w:type="gramEnd"/>
-            <w:r>
-              <w:rPr>
-                <w:lang w:val="en-GB"/>
-              </w:rPr>
-              <w:t xml:space="preserve"> 6 3) = 0</w:t>
+              <w:t>(mod 6 3) = 0</w:t>
             </w:r>
           </w:p>
         </w:tc>
@@ -8038,14 +6362,13 @@
                 <w:lang w:val="en-GB"/>
               </w:rPr>
             </w:pPr>
-            <w:proofErr w:type="spellStart"/>
             <w:r>
               <w:rPr>
                 <w:lang w:val="en-GB"/>
               </w:rPr>
+              <w:lastRenderedPageBreak/>
               <w:t>incf</w:t>
             </w:r>
-            <w:proofErr w:type="spellEnd"/>
           </w:p>
         </w:tc>
         <w:tc>
@@ -8067,23 +6390,7 @@
               <w:rPr>
                 <w:lang w:val="en-GB"/>
               </w:rPr>
-              <w:t>(</w:t>
-            </w:r>
-            <w:proofErr w:type="spellStart"/>
-            <w:proofErr w:type="gramStart"/>
-            <w:r>
-              <w:rPr>
-                <w:lang w:val="en-GB"/>
-              </w:rPr>
-              <w:t>incf</w:t>
-            </w:r>
-            <w:proofErr w:type="spellEnd"/>
-            <w:proofErr w:type="gramEnd"/>
-            <w:r>
-              <w:rPr>
-                <w:lang w:val="en-GB"/>
-              </w:rPr>
-              <w:t xml:space="preserve"> 6 4) = 10</w:t>
+              <w:t>(incf 6 4) = 10</w:t>
             </w:r>
           </w:p>
         </w:tc>
@@ -8108,14 +6415,12 @@
                 <w:lang w:val="en-GB"/>
               </w:rPr>
             </w:pPr>
-            <w:proofErr w:type="spellStart"/>
             <w:r>
               <w:rPr>
                 <w:lang w:val="en-GB"/>
               </w:rPr>
               <w:t>decf</w:t>
             </w:r>
-            <w:proofErr w:type="spellEnd"/>
           </w:p>
         </w:tc>
         <w:tc>
@@ -8137,23 +6442,7 @@
               <w:rPr>
                 <w:lang w:val="en-GB"/>
               </w:rPr>
-              <w:t>(</w:t>
-            </w:r>
-            <w:proofErr w:type="spellStart"/>
-            <w:proofErr w:type="gramStart"/>
-            <w:r>
-              <w:rPr>
-                <w:lang w:val="en-GB"/>
-              </w:rPr>
-              <w:t>decf</w:t>
-            </w:r>
-            <w:proofErr w:type="spellEnd"/>
-            <w:proofErr w:type="gramEnd"/>
-            <w:r>
-              <w:rPr>
-                <w:lang w:val="en-GB"/>
-              </w:rPr>
-              <w:t xml:space="preserve"> 6 2) = 4</w:t>
+              <w:t>(decf 6 2) = 4</w:t>
             </w:r>
           </w:p>
         </w:tc>
@@ -8578,21 +6867,7 @@
               <w:rPr>
                 <w:lang w:val="en-GB"/>
               </w:rPr>
-              <w:t>(</w:t>
-            </w:r>
-            <w:proofErr w:type="gramStart"/>
-            <w:r>
-              <w:rPr>
-                <w:lang w:val="en-GB"/>
-              </w:rPr>
-              <w:t>max</w:t>
-            </w:r>
-            <w:proofErr w:type="gramEnd"/>
-            <w:r>
-              <w:rPr>
-                <w:lang w:val="en-GB"/>
-              </w:rPr>
-              <w:t xml:space="preserve"> 2 3) = 3</w:t>
+              <w:t>(max 2 3) = 3</w:t>
             </w:r>
           </w:p>
         </w:tc>
@@ -8643,21 +6918,7 @@
               <w:rPr>
                 <w:lang w:val="en-GB"/>
               </w:rPr>
-              <w:t>(</w:t>
-            </w:r>
-            <w:proofErr w:type="gramStart"/>
-            <w:r>
-              <w:rPr>
-                <w:lang w:val="en-GB"/>
-              </w:rPr>
-              <w:t>min</w:t>
-            </w:r>
-            <w:proofErr w:type="gramEnd"/>
-            <w:r>
-              <w:rPr>
-                <w:lang w:val="en-GB"/>
-              </w:rPr>
-              <w:t xml:space="preserve"> 2 3) = 2</w:t>
+              <w:t>(min 2 3) = 2</w:t>
             </w:r>
           </w:p>
         </w:tc>
@@ -8991,27 +7252,27 @@
         <w:rPr>
           <w:lang w:val="en-GB"/>
         </w:rPr>
+        <w:t xml:space="preserve">[8] </w:t>
+      </w:r>
+      <w:r>
+        <w:rPr>
+          <w:lang w:val="en-GB"/>
+        </w:rPr>
+        <w:t>https://stackoverflow.com/questions/34622995/how-to-combine-two-strings-in-fortran</w:t>
+      </w:r>
+    </w:p>
+    <w:p>
+      <w:pPr>
+        <w:ind w:left="-5" w:right="0"/>
+        <w:rPr>
+          <w:lang w:val="en-GB"/>
+        </w:rPr>
+      </w:pPr>
+      <w:r>
+        <w:rPr>
+          <w:lang w:val="en-GB"/>
+        </w:rPr>
         <w:lastRenderedPageBreak/>
-        <w:t xml:space="preserve">[8] </w:t>
-      </w:r>
-      <w:r>
-        <w:rPr>
-          <w:lang w:val="en-GB"/>
-        </w:rPr>
-        <w:t>https://stackoverflow.com/questions/34622995/how-to-combine-two-strings-in-fortran</w:t>
-      </w:r>
-    </w:p>
-    <w:p>
-      <w:pPr>
-        <w:ind w:left="-5" w:right="0"/>
-        <w:rPr>
-          <w:lang w:val="en-GB"/>
-        </w:rPr>
-      </w:pPr>
-      <w:r>
-        <w:rPr>
-          <w:lang w:val="en-GB"/>
-        </w:rPr>
         <w:t xml:space="preserve">[9] </w:t>
       </w:r>
       <w:r>

</xml_diff>